<commit_message>
Se actualiza documento con pantallazos trello, github e interfaz Gestion de Ingreso
</commit_message>
<xml_diff>
--- a/Documentos Sprint/Sprint3_Equipo_TheLastCodeDevs.docx
+++ b/Documentos Sprint/Sprint3_Equipo_TheLastCodeDevs.docx
@@ -1,6 +1,6 @@
 
 <file path=word/document.xml><?xml version="1.0" encoding="utf-8"?>
-<w:document xmlns:wpc="http://schemas.microsoft.com/office/word/2010/wordprocessingCanvas" xmlns:cx="http://schemas.microsoft.com/office/drawing/2014/chartex" xmlns:mc="http://schemas.openxmlformats.org/markup-compatibility/2006" xmlns:o="urn:schemas-microsoft-com:office:office" xmlns:r="http://schemas.openxmlformats.org/officeDocument/2006/relationships" xmlns:m="http://schemas.openxmlformats.org/officeDocument/2006/math" xmlns:v="urn:schemas-microsoft-com:vml" xmlns:wp14="http://schemas.microsoft.com/office/word/2010/wordprocessingDrawing" xmlns:wp="http://schemas.openxmlformats.org/drawingml/2006/wordprocessingDrawing" xmlns:w10="urn:schemas-microsoft-com:office:word" xmlns:w="http://schemas.openxmlformats.org/wordprocessingml/2006/main" xmlns:w14="http://schemas.microsoft.com/office/word/2010/wordml" xmlns:w15="http://schemas.microsoft.com/office/word/2012/wordml" xmlns:w16se="http://schemas.microsoft.com/office/word/2015/wordml/symex" xmlns:wpg="http://schemas.microsoft.com/office/word/2010/wordprocessingGroup" xmlns:wpi="http://schemas.microsoft.com/office/word/2010/wordprocessingInk" xmlns:wne="http://schemas.microsoft.com/office/word/2006/wordml" xmlns:wps="http://schemas.microsoft.com/office/word/2010/wordprocessingShape" mc:Ignorable="w14 w15 w16se wp14">
+<w:document xmlns:wpc="http://schemas.microsoft.com/office/word/2010/wordprocessingCanvas" xmlns:cx="http://schemas.microsoft.com/office/drawing/2014/chartex" xmlns:cx1="http://schemas.microsoft.com/office/drawing/2015/9/8/chartex" xmlns:cx2="http://schemas.microsoft.com/office/drawing/2015/10/21/chartex" xmlns:cx3="http://schemas.microsoft.com/office/drawing/2016/5/9/chartex" xmlns:cx4="http://schemas.microsoft.com/office/drawing/2016/5/10/chartex" xmlns:cx5="http://schemas.microsoft.com/office/drawing/2016/5/11/chartex" xmlns:cx6="http://schemas.microsoft.com/office/drawing/2016/5/12/chartex" xmlns:cx7="http://schemas.microsoft.com/office/drawing/2016/5/13/chartex" xmlns:cx8="http://schemas.microsoft.com/office/drawing/2016/5/14/chartex" xmlns:mc="http://schemas.openxmlformats.org/markup-compatibility/2006" xmlns:aink="http://schemas.microsoft.com/office/drawing/2016/ink" xmlns:am3d="http://schemas.microsoft.com/office/drawing/2017/model3d" xmlns:o="urn:schemas-microsoft-com:office:office" xmlns:r="http://schemas.openxmlformats.org/officeDocument/2006/relationships" xmlns:m="http://schemas.openxmlformats.org/officeDocument/2006/math" xmlns:v="urn:schemas-microsoft-com:vml" xmlns:wp14="http://schemas.microsoft.com/office/word/2010/wordprocessingDrawing" xmlns:wp="http://schemas.openxmlformats.org/drawingml/2006/wordprocessingDrawing" xmlns:w10="urn:schemas-microsoft-com:office:word" xmlns:w="http://schemas.openxmlformats.org/wordprocessingml/2006/main" xmlns:w14="http://schemas.microsoft.com/office/word/2010/wordml" xmlns:w15="http://schemas.microsoft.com/office/word/2012/wordml" xmlns:w16cex="http://schemas.microsoft.com/office/word/2018/wordml/cex" xmlns:w16cid="http://schemas.microsoft.com/office/word/2016/wordml/cid" xmlns:w16="http://schemas.microsoft.com/office/word/2018/wordml" xmlns:w16sdtdh="http://schemas.microsoft.com/office/word/2020/wordml/sdtdatahash" xmlns:w16se="http://schemas.microsoft.com/office/word/2015/wordml/symex" xmlns:wpg="http://schemas.microsoft.com/office/word/2010/wordprocessingGroup" xmlns:wpi="http://schemas.microsoft.com/office/word/2010/wordprocessingInk" xmlns:wne="http://schemas.microsoft.com/office/word/2006/wordml" xmlns:wps="http://schemas.microsoft.com/office/word/2010/wordprocessingShape" mc:Ignorable="w14 w15 w16se w16cid w16 w16cex w16sdtdh wp14">
   <w:body>
     <w:sdt>
       <w:sdtPr>
@@ -115,7 +115,7 @@
                   </wp:anchor>
                 </w:drawing>
               </mc:Choice>
-              <mc:Fallback xmlns:w16sdtdh="http://schemas.microsoft.com/office/word/2020/wordml/sdtdatahash" xmlns:w16="http://schemas.microsoft.com/office/word/2018/wordml" xmlns:w16cid="http://schemas.microsoft.com/office/word/2016/wordml/cid" xmlns:w16cex="http://schemas.microsoft.com/office/word/2018/wordml/cex" xmlns:am3d="http://schemas.microsoft.com/office/drawing/2017/model3d" xmlns:aink="http://schemas.microsoft.com/office/drawing/2016/ink" xmlns:cx8="http://schemas.microsoft.com/office/drawing/2016/5/14/chartex" xmlns:cx7="http://schemas.microsoft.com/office/drawing/2016/5/13/chartex" xmlns:cx6="http://schemas.microsoft.com/office/drawing/2016/5/12/chartex" xmlns:cx5="http://schemas.microsoft.com/office/drawing/2016/5/11/chartex" xmlns:cx4="http://schemas.microsoft.com/office/drawing/2016/5/10/chartex" xmlns:cx3="http://schemas.microsoft.com/office/drawing/2016/5/9/chartex" xmlns:cx2="http://schemas.microsoft.com/office/drawing/2015/10/21/chartex" xmlns:cx1="http://schemas.microsoft.com/office/drawing/2015/9/8/chartex">
+              <mc:Fallback>
                 <w:pict>
                   <v:rect w14:anchorId="6BE67862" id="Rectángulo 466" o:spid="_x0000_s1026" style="position:absolute;margin-left:0;margin-top:0;width:581.4pt;height:752.4pt;z-index:-251653120;visibility:visible;mso-wrap-style:square;mso-width-percent:950;mso-height-percent:950;mso-wrap-distance-left:9pt;mso-wrap-distance-top:0;mso-wrap-distance-right:9pt;mso-wrap-distance-bottom:0;mso-position-horizontal:center;mso-position-horizontal-relative:page;mso-position-vertical:center;mso-position-vertical-relative:page;mso-width-percent:950;mso-height-percent:950;mso-width-relative:page;mso-height-relative:page;v-text-anchor:middle" o:gfxdata="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" fillcolor="#d9e2f3 [660]" stroked="f" strokeweight="1pt">
                     <v:fill color2="#8eaadb [1940]" rotate="t" focus="100%" type="gradient">
@@ -491,7 +491,7 @@
                   </wp:anchor>
                 </w:drawing>
               </mc:Choice>
-              <mc:Fallback xmlns:w16sdtdh="http://schemas.microsoft.com/office/word/2020/wordml/sdtdatahash" xmlns:w16="http://schemas.microsoft.com/office/word/2018/wordml" xmlns:w16cid="http://schemas.microsoft.com/office/word/2016/wordml/cid" xmlns:w16cex="http://schemas.microsoft.com/office/word/2018/wordml/cex" xmlns:am3d="http://schemas.microsoft.com/office/drawing/2017/model3d" xmlns:aink="http://schemas.microsoft.com/office/drawing/2016/ink" xmlns:cx8="http://schemas.microsoft.com/office/drawing/2016/5/14/chartex" xmlns:cx7="http://schemas.microsoft.com/office/drawing/2016/5/13/chartex" xmlns:cx6="http://schemas.microsoft.com/office/drawing/2016/5/12/chartex" xmlns:cx5="http://schemas.microsoft.com/office/drawing/2016/5/11/chartex" xmlns:cx4="http://schemas.microsoft.com/office/drawing/2016/5/10/chartex" xmlns:cx3="http://schemas.microsoft.com/office/drawing/2016/5/9/chartex" xmlns:cx2="http://schemas.microsoft.com/office/drawing/2015/10/21/chartex" xmlns:cx1="http://schemas.microsoft.com/office/drawing/2015/9/8/chartex">
+              <mc:Fallback>
                 <w:pict>
                   <v:rect w14:anchorId="4D6F5A1F" id="Rectángulo 468" o:spid="_x0000_s1026" style="position:absolute;margin-left:0;margin-top:0;width:244.8pt;height:554.4pt;z-index:251659264;visibility:visible;mso-wrap-style:square;mso-width-percent:400;mso-height-percent:700;mso-left-percent:440;mso-top-percent:25;mso-wrap-distance-left:9pt;mso-wrap-distance-top:0;mso-wrap-distance-right:9pt;mso-wrap-distance-bottom:0;mso-position-horizontal-relative:page;mso-position-vertical-relative:page;mso-width-percent:400;mso-height-percent:700;mso-left-percent:440;mso-top-percent:25;mso-width-relative:page;mso-height-relative:page;v-text-anchor:middle" o:gfxdata="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" fillcolor="white [3212]" strokecolor="#747070 [1614]" strokeweight="1.25pt">
                     <w10:wrap anchorx="page" anchory="page"/>
@@ -589,7 +589,7 @@
                   </wp:anchor>
                 </w:drawing>
               </mc:Choice>
-              <mc:Fallback xmlns:w16sdtdh="http://schemas.microsoft.com/office/word/2020/wordml/sdtdatahash" xmlns:w16="http://schemas.microsoft.com/office/word/2018/wordml" xmlns:w16cid="http://schemas.microsoft.com/office/word/2016/wordml/cid" xmlns:w16cex="http://schemas.microsoft.com/office/word/2018/wordml/cex" xmlns:am3d="http://schemas.microsoft.com/office/drawing/2017/model3d" xmlns:aink="http://schemas.microsoft.com/office/drawing/2016/ink" xmlns:cx8="http://schemas.microsoft.com/office/drawing/2016/5/14/chartex" xmlns:cx7="http://schemas.microsoft.com/office/drawing/2016/5/13/chartex" xmlns:cx6="http://schemas.microsoft.com/office/drawing/2016/5/12/chartex" xmlns:cx5="http://schemas.microsoft.com/office/drawing/2016/5/11/chartex" xmlns:cx4="http://schemas.microsoft.com/office/drawing/2016/5/10/chartex" xmlns:cx3="http://schemas.microsoft.com/office/drawing/2016/5/9/chartex" xmlns:cx2="http://schemas.microsoft.com/office/drawing/2015/10/21/chartex" xmlns:cx1="http://schemas.microsoft.com/office/drawing/2015/9/8/chartex">
+              <mc:Fallback>
                 <w:pict>
                   <v:rect w14:anchorId="0B07564F" id="Rectángulo 469" o:spid="_x0000_s1026" style="position:absolute;margin-left:0;margin-top:0;width:226.45pt;height:9.35pt;z-index:251662336;visibility:visible;mso-wrap-style:square;mso-width-percent:370;mso-height-percent:0;mso-left-percent:455;mso-top-percent:690;mso-wrap-distance-left:9pt;mso-wrap-distance-top:0;mso-wrap-distance-right:9pt;mso-wrap-distance-bottom:0;mso-position-horizontal-relative:page;mso-position-vertical-relative:page;mso-width-percent:370;mso-height-percent:0;mso-left-percent:455;mso-top-percent:690;mso-width-relative:page;mso-height-relative:margin;v-text-anchor:middle" o:gfxdata="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" fillcolor="#4472c4 [3204]" stroked="f" strokeweight="1pt">
                     <w10:wrap anchorx="page" anchory="page"/>
@@ -1138,7 +1138,7 @@
                   </wp:anchor>
                 </w:drawing>
               </mc:Choice>
-              <mc:Fallback xmlns:w16sdtdh="http://schemas.microsoft.com/office/word/2020/wordml/sdtdatahash" xmlns:w16="http://schemas.microsoft.com/office/word/2018/wordml" xmlns:w16cid="http://schemas.microsoft.com/office/word/2016/wordml/cid" xmlns:w16cex="http://schemas.microsoft.com/office/word/2018/wordml/cex" xmlns:am3d="http://schemas.microsoft.com/office/drawing/2017/model3d" xmlns:aink="http://schemas.microsoft.com/office/drawing/2016/ink" xmlns:cx8="http://schemas.microsoft.com/office/drawing/2016/5/14/chartex" xmlns:cx7="http://schemas.microsoft.com/office/drawing/2016/5/13/chartex" xmlns:cx6="http://schemas.microsoft.com/office/drawing/2016/5/12/chartex" xmlns:cx5="http://schemas.microsoft.com/office/drawing/2016/5/11/chartex" xmlns:cx4="http://schemas.microsoft.com/office/drawing/2016/5/10/chartex" xmlns:cx3="http://schemas.microsoft.com/office/drawing/2016/5/9/chartex" xmlns:cx2="http://schemas.microsoft.com/office/drawing/2015/10/21/chartex" xmlns:cx1="http://schemas.microsoft.com/office/drawing/2015/9/8/chartex">
+              <mc:Fallback>
                 <w:pict>
                   <v:shape w14:anchorId="502B03FB" id="Cuadro de texto 465" o:spid="_x0000_s1029" type="#_x0000_t202" style="position:absolute;margin-left:278.35pt;margin-top:470.7pt;width:220.3pt;height:85.4pt;z-index:251664384;visibility:visible;mso-wrap-style:square;mso-width-percent:360;mso-height-percent:0;mso-wrap-distance-left:9pt;mso-wrap-distance-top:0;mso-wrap-distance-right:9pt;mso-wrap-distance-bottom:0;mso-position-horizontal:absolute;mso-position-horizontal-relative:page;mso-position-vertical:absolute;mso-position-vertical-relative:page;mso-width-percent:360;mso-height-percent:0;mso-width-relative:page;mso-height-relative:margin;v-text-anchor:bottom" o:gfxdata="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" filled="f" stroked="f" strokeweight=".5pt">
                     <v:textbox>
@@ -1270,8 +1270,6 @@
             <w:br w:type="page"/>
           </w:r>
         </w:p>
-        <w:bookmarkStart w:id="0" w:name="_GoBack" w:displacedByCustomXml="next"/>
-        <w:bookmarkEnd w:id="0" w:displacedByCustomXml="next"/>
       </w:sdtContent>
     </w:sdt>
     <w:p>
@@ -1631,7 +1629,27 @@
           <w:szCs w:val="24"/>
           <w:lang w:val="en-US"/>
         </w:rPr>
-        <w:t xml:space="preserve"> de octubre</w:t>
+        <w:t xml:space="preserve"> </w:t>
+      </w:r>
+      <w:r>
+        <w:rPr>
+          <w:rFonts w:ascii="Arial" w:hAnsi="Arial" w:cs="Arial"/>
+          <w:noProof/>
+          <w:sz w:val="24"/>
+          <w:szCs w:val="24"/>
+          <w:lang w:val="en-US"/>
+        </w:rPr>
+        <w:t xml:space="preserve">03 </w:t>
+      </w:r>
+      <w:r>
+        <w:rPr>
+          <w:rFonts w:ascii="Arial" w:hAnsi="Arial" w:cs="Arial"/>
+          <w:noProof/>
+          <w:sz w:val="24"/>
+          <w:szCs w:val="24"/>
+          <w:lang w:val="en-US"/>
+        </w:rPr>
+        <w:t>de octubre</w:t>
       </w:r>
     </w:p>
     <w:p>
@@ -1687,7 +1705,7 @@
           <w:szCs w:val="24"/>
           <w:lang w:val="en-US"/>
         </w:rPr>
-        <w:t xml:space="preserve"> </w:t>
+        <w:t xml:space="preserve">04 </w:t>
       </w:r>
       <w:r>
         <w:rPr>
@@ -1735,7 +1753,17 @@
           <w:szCs w:val="24"/>
           <w:lang w:val="en-US"/>
         </w:rPr>
-        <w:t xml:space="preserve"> de </w:t>
+        <w:t xml:space="preserve">05 </w:t>
+      </w:r>
+      <w:r>
+        <w:rPr>
+          <w:rFonts w:ascii="Arial" w:hAnsi="Arial" w:cs="Arial"/>
+          <w:noProof/>
+          <w:sz w:val="24"/>
+          <w:szCs w:val="24"/>
+          <w:lang w:val="en-US"/>
+        </w:rPr>
+        <w:t xml:space="preserve">de </w:t>
       </w:r>
       <w:r>
         <w:rPr>
@@ -1773,7 +1801,17 @@
           <w:szCs w:val="24"/>
           <w:lang w:val="en-US"/>
         </w:rPr>
-        <w:t xml:space="preserve"> de </w:t>
+        <w:t xml:space="preserve">08 </w:t>
+      </w:r>
+      <w:r>
+        <w:rPr>
+          <w:rFonts w:ascii="Arial" w:hAnsi="Arial" w:cs="Arial"/>
+          <w:noProof/>
+          <w:sz w:val="24"/>
+          <w:szCs w:val="24"/>
+          <w:lang w:val="en-US"/>
+        </w:rPr>
+        <w:t xml:space="preserve">de </w:t>
       </w:r>
       <w:r>
         <w:rPr>
@@ -1811,7 +1849,17 @@
           <w:szCs w:val="24"/>
           <w:lang w:val="en-US"/>
         </w:rPr>
-        <w:t xml:space="preserve"> de </w:t>
+        <w:t xml:space="preserve">09 </w:t>
+      </w:r>
+      <w:r>
+        <w:rPr>
+          <w:rFonts w:ascii="Arial" w:hAnsi="Arial" w:cs="Arial"/>
+          <w:noProof/>
+          <w:sz w:val="24"/>
+          <w:szCs w:val="24"/>
+          <w:lang w:val="en-US"/>
+        </w:rPr>
+        <w:t xml:space="preserve">de </w:t>
       </w:r>
       <w:r>
         <w:rPr>
@@ -1849,6 +1897,16 @@
           <w:szCs w:val="24"/>
           <w:lang w:val="en-US"/>
         </w:rPr>
+        <w:t>10</w:t>
+      </w:r>
+      <w:r>
+        <w:rPr>
+          <w:rFonts w:ascii="Arial" w:hAnsi="Arial" w:cs="Arial"/>
+          <w:noProof/>
+          <w:sz w:val="24"/>
+          <w:szCs w:val="24"/>
+          <w:lang w:val="en-US"/>
+        </w:rPr>
         <w:t xml:space="preserve"> de </w:t>
       </w:r>
       <w:r>
@@ -2023,13 +2081,12 @@
       <w:r>
         <w:rPr>
           <w:noProof/>
-          <w:lang w:eastAsia="es-CO"/>
         </w:rPr>
         <w:drawing>
-          <wp:inline distT="0" distB="0" distL="0" distR="0" wp14:anchorId="370785BE" wp14:editId="19A2F534">
-            <wp:extent cx="5612130" cy="2343150"/>
-            <wp:effectExtent l="0" t="0" r="7620" b="0"/>
-            <wp:docPr id="8" name="Imagen 8" descr="Interfaz de usuario gráfica&#10;&#10;Descripción generada automáticamente"/>
+          <wp:inline distT="0" distB="0" distL="0" distR="0" wp14:anchorId="42629C2D" wp14:editId="15FC0F39">
+            <wp:extent cx="5612130" cy="3042920"/>
+            <wp:effectExtent l="0" t="0" r="7620" b="5080"/>
+            <wp:docPr id="6" name="Imagen 6" descr="Interfaz de usuario gráfica&#10;&#10;Descripción generada automáticamente"/>
             <wp:cNvGraphicFramePr>
               <a:graphicFrameLocks xmlns:a="http://schemas.openxmlformats.org/drawingml/2006/main" noChangeAspect="1"/>
             </wp:cNvGraphicFramePr>
@@ -2037,7 +2094,7 @@
               <a:graphicData uri="http://schemas.openxmlformats.org/drawingml/2006/picture">
                 <pic:pic xmlns:pic="http://schemas.openxmlformats.org/drawingml/2006/picture">
                   <pic:nvPicPr>
-                    <pic:cNvPr id="8" name="Imagen 8" descr="Interfaz de usuario gráfica&#10;&#10;Descripción generada automáticamente"/>
+                    <pic:cNvPr id="6" name="Imagen 6" descr="Interfaz de usuario gráfica&#10;&#10;Descripción generada automáticamente"/>
                     <pic:cNvPicPr/>
                   </pic:nvPicPr>
                   <pic:blipFill>
@@ -2049,7 +2106,7 @@
                   <pic:spPr>
                     <a:xfrm>
                       <a:off x="0" y="0"/>
-                      <a:ext cx="5612130" cy="2343150"/>
+                      <a:ext cx="5612130" cy="3042920"/>
                     </a:xfrm>
                     <a:prstGeom prst="rect">
                       <a:avLst/>
@@ -2073,150 +2130,65 @@
           <w:szCs w:val="24"/>
         </w:rPr>
       </w:pPr>
+      <w:r>
+        <w:rPr>
+          <w:noProof/>
+        </w:rPr>
+        <w:drawing>
+          <wp:inline distT="0" distB="0" distL="0" distR="0" wp14:anchorId="6DC5B680" wp14:editId="37A8DC5F">
+            <wp:extent cx="5612130" cy="3039745"/>
+            <wp:effectExtent l="0" t="0" r="7620" b="8255"/>
+            <wp:docPr id="13" name="Imagen 13" descr="Interfaz de usuario gráfica, Texto, Aplicación&#10;&#10;Descripción generada automáticamente"/>
+            <wp:cNvGraphicFramePr>
+              <a:graphicFrameLocks xmlns:a="http://schemas.openxmlformats.org/drawingml/2006/main" noChangeAspect="1"/>
+            </wp:cNvGraphicFramePr>
+            <a:graphic xmlns:a="http://schemas.openxmlformats.org/drawingml/2006/main">
+              <a:graphicData uri="http://schemas.openxmlformats.org/drawingml/2006/picture">
+                <pic:pic xmlns:pic="http://schemas.openxmlformats.org/drawingml/2006/picture">
+                  <pic:nvPicPr>
+                    <pic:cNvPr id="13" name="Imagen 13" descr="Interfaz de usuario gráfica, Texto, Aplicación&#10;&#10;Descripción generada automáticamente"/>
+                    <pic:cNvPicPr/>
+                  </pic:nvPicPr>
+                  <pic:blipFill>
+                    <a:blip r:embed="rId10"/>
+                    <a:stretch>
+                      <a:fillRect/>
+                    </a:stretch>
+                  </pic:blipFill>
+                  <pic:spPr>
+                    <a:xfrm>
+                      <a:off x="0" y="0"/>
+                      <a:ext cx="5612130" cy="3039745"/>
+                    </a:xfrm>
+                    <a:prstGeom prst="rect">
+                      <a:avLst/>
+                    </a:prstGeom>
+                  </pic:spPr>
+                </pic:pic>
+              </a:graphicData>
+            </a:graphic>
+          </wp:inline>
+        </w:drawing>
+      </w:r>
     </w:p>
     <w:p>
       <w:pPr>
-        <w:spacing w:line="360" w:lineRule="auto"/>
-        <w:jc w:val="both"/>
-        <w:rPr>
-          <w:rFonts w:ascii="Arial" w:hAnsi="Arial" w:cs="Arial"/>
-          <w:noProof/>
-          <w:sz w:val="24"/>
-          <w:szCs w:val="24"/>
-        </w:rPr>
-      </w:pPr>
-    </w:p>
-    <w:p>
-      <w:pPr>
-        <w:spacing w:line="360" w:lineRule="auto"/>
-        <w:jc w:val="both"/>
-        <w:rPr>
-          <w:rFonts w:ascii="Arial" w:hAnsi="Arial" w:cs="Arial"/>
-          <w:noProof/>
-          <w:sz w:val="24"/>
-          <w:szCs w:val="24"/>
-        </w:rPr>
-      </w:pPr>
-    </w:p>
-    <w:p>
-      <w:pPr>
-        <w:spacing w:line="360" w:lineRule="auto"/>
-        <w:jc w:val="both"/>
-        <w:rPr>
-          <w:rFonts w:ascii="Arial" w:hAnsi="Arial" w:cs="Arial"/>
-          <w:noProof/>
-          <w:sz w:val="24"/>
-          <w:szCs w:val="24"/>
-        </w:rPr>
-      </w:pPr>
-    </w:p>
-    <w:p>
-      <w:pPr>
-        <w:spacing w:line="360" w:lineRule="auto"/>
-        <w:jc w:val="both"/>
-        <w:rPr>
-          <w:rFonts w:ascii="Arial" w:hAnsi="Arial" w:cs="Arial"/>
-          <w:noProof/>
-          <w:sz w:val="24"/>
-          <w:szCs w:val="24"/>
-        </w:rPr>
-      </w:pPr>
-    </w:p>
-    <w:p>
-      <w:pPr>
-        <w:spacing w:line="360" w:lineRule="auto"/>
-        <w:jc w:val="both"/>
-        <w:rPr>
-          <w:rFonts w:ascii="Arial" w:hAnsi="Arial" w:cs="Arial"/>
-          <w:noProof/>
-          <w:sz w:val="24"/>
-          <w:szCs w:val="24"/>
-        </w:rPr>
-      </w:pPr>
-    </w:p>
-    <w:p>
-      <w:pPr>
-        <w:spacing w:line="360" w:lineRule="auto"/>
-        <w:jc w:val="both"/>
-        <w:rPr>
-          <w:rFonts w:ascii="Arial" w:hAnsi="Arial" w:cs="Arial"/>
-          <w:noProof/>
-          <w:sz w:val="24"/>
-          <w:szCs w:val="24"/>
-        </w:rPr>
-      </w:pPr>
-    </w:p>
-    <w:p>
-      <w:pPr>
-        <w:spacing w:line="360" w:lineRule="auto"/>
-        <w:jc w:val="both"/>
-        <w:rPr>
-          <w:rFonts w:ascii="Arial" w:hAnsi="Arial" w:cs="Arial"/>
-          <w:noProof/>
-          <w:sz w:val="24"/>
-          <w:szCs w:val="24"/>
-        </w:rPr>
-      </w:pPr>
-    </w:p>
-    <w:p>
-      <w:pPr>
-        <w:spacing w:line="360" w:lineRule="auto"/>
-        <w:jc w:val="both"/>
-        <w:rPr>
-          <w:rFonts w:ascii="Arial" w:hAnsi="Arial" w:cs="Arial"/>
-          <w:noProof/>
-          <w:sz w:val="24"/>
-          <w:szCs w:val="24"/>
-        </w:rPr>
-      </w:pPr>
-    </w:p>
-    <w:p>
-      <w:pPr>
-        <w:spacing w:line="360" w:lineRule="auto"/>
-        <w:jc w:val="both"/>
-        <w:rPr>
-          <w:rFonts w:ascii="Arial" w:hAnsi="Arial" w:cs="Arial"/>
-          <w:noProof/>
-          <w:sz w:val="24"/>
-          <w:szCs w:val="24"/>
-        </w:rPr>
-      </w:pPr>
-    </w:p>
-    <w:p>
-      <w:pPr>
-        <w:spacing w:line="360" w:lineRule="auto"/>
-        <w:jc w:val="both"/>
-        <w:rPr>
-          <w:rFonts w:ascii="Arial" w:hAnsi="Arial" w:cs="Arial"/>
-          <w:noProof/>
-          <w:sz w:val="24"/>
-          <w:szCs w:val="24"/>
-        </w:rPr>
-      </w:pPr>
-    </w:p>
-    <w:p>
-      <w:pPr>
-        <w:spacing w:line="360" w:lineRule="auto"/>
-        <w:jc w:val="both"/>
-        <w:rPr>
-          <w:rFonts w:ascii="Arial" w:hAnsi="Arial" w:cs="Arial"/>
-          <w:noProof/>
-          <w:sz w:val="24"/>
-          <w:szCs w:val="24"/>
-        </w:rPr>
-      </w:pPr>
-    </w:p>
-    <w:p>
-      <w:pPr>
-        <w:spacing w:line="360" w:lineRule="auto"/>
-        <w:jc w:val="both"/>
-        <w:rPr>
-          <w:rFonts w:ascii="Arial" w:hAnsi="Arial" w:cs="Arial"/>
-          <w:noProof/>
-          <w:sz w:val="24"/>
-          <w:szCs w:val="24"/>
-        </w:rPr>
-      </w:pPr>
+        <w:rPr>
+          <w:rFonts w:ascii="Arial" w:hAnsi="Arial" w:cs="Arial"/>
+          <w:noProof/>
+          <w:sz w:val="24"/>
+          <w:szCs w:val="24"/>
+        </w:rPr>
+      </w:pPr>
+      <w:r>
+        <w:rPr>
+          <w:rFonts w:ascii="Arial" w:hAnsi="Arial" w:cs="Arial"/>
+          <w:noProof/>
+          <w:sz w:val="24"/>
+          <w:szCs w:val="24"/>
+        </w:rPr>
+        <w:br w:type="page"/>
+      </w:r>
     </w:p>
     <w:p>
       <w:pPr>
@@ -2308,7 +2280,7 @@
                     <pic:cNvPicPr/>
                   </pic:nvPicPr>
                   <pic:blipFill>
-                    <a:blip r:embed="rId10">
+                    <a:blip r:embed="rId11">
                       <a:extLst>
                         <a:ext uri="{28A0092B-C50C-407E-A947-70E740481C1C}">
                           <a14:useLocalDpi xmlns:a14="http://schemas.microsoft.com/office/drawing/2010/main" val="0"/>
@@ -2344,32 +2316,6 @@
           <w:noProof/>
           <w:sz w:val="24"/>
           <w:szCs w:val="24"/>
-          <w:lang w:eastAsia="es-CO"/>
-        </w:rPr>
-      </w:pPr>
-    </w:p>
-    <w:p>
-      <w:pPr>
-        <w:spacing w:line="360" w:lineRule="auto"/>
-        <w:jc w:val="both"/>
-        <w:rPr>
-          <w:rFonts w:ascii="Arial" w:hAnsi="Arial" w:cs="Arial"/>
-          <w:noProof/>
-          <w:sz w:val="24"/>
-          <w:szCs w:val="24"/>
-          <w:lang w:eastAsia="es-CO"/>
-        </w:rPr>
-      </w:pPr>
-    </w:p>
-    <w:p>
-      <w:pPr>
-        <w:spacing w:line="360" w:lineRule="auto"/>
-        <w:jc w:val="both"/>
-        <w:rPr>
-          <w:rFonts w:ascii="Arial" w:hAnsi="Arial" w:cs="Arial"/>
-          <w:noProof/>
-          <w:sz w:val="24"/>
-          <w:szCs w:val="24"/>
         </w:rPr>
       </w:pPr>
       <w:r>
@@ -2396,7 +2342,7 @@
                     <pic:cNvPicPr/>
                   </pic:nvPicPr>
                   <pic:blipFill>
-                    <a:blip r:embed="rId11">
+                    <a:blip r:embed="rId12">
                       <a:extLst>
                         <a:ext uri="{28A0092B-C50C-407E-A947-70E740481C1C}">
                           <a14:useLocalDpi xmlns:a14="http://schemas.microsoft.com/office/drawing/2010/main" val="0"/>
@@ -2573,7 +2519,7 @@
                     <pic:cNvPicPr/>
                   </pic:nvPicPr>
                   <pic:blipFill>
-                    <a:blip r:embed="rId12">
+                    <a:blip r:embed="rId13">
                       <a:extLst>
                         <a:ext uri="{28A0092B-C50C-407E-A947-70E740481C1C}">
                           <a14:useLocalDpi xmlns:a14="http://schemas.microsoft.com/office/drawing/2010/main" val="0"/>
@@ -2609,32 +2555,6 @@
           <w:noProof/>
           <w:sz w:val="24"/>
           <w:szCs w:val="24"/>
-          <w:lang w:eastAsia="es-CO"/>
-        </w:rPr>
-      </w:pPr>
-    </w:p>
-    <w:p>
-      <w:pPr>
-        <w:spacing w:line="360" w:lineRule="auto"/>
-        <w:jc w:val="both"/>
-        <w:rPr>
-          <w:rFonts w:ascii="Arial" w:hAnsi="Arial" w:cs="Arial"/>
-          <w:noProof/>
-          <w:sz w:val="24"/>
-          <w:szCs w:val="24"/>
-          <w:lang w:eastAsia="es-CO"/>
-        </w:rPr>
-      </w:pPr>
-    </w:p>
-    <w:p>
-      <w:pPr>
-        <w:spacing w:line="360" w:lineRule="auto"/>
-        <w:jc w:val="both"/>
-        <w:rPr>
-          <w:rFonts w:ascii="Arial" w:hAnsi="Arial" w:cs="Arial"/>
-          <w:noProof/>
-          <w:sz w:val="24"/>
-          <w:szCs w:val="24"/>
         </w:rPr>
       </w:pPr>
       <w:r>
@@ -2661,7 +2581,7 @@
                     <pic:cNvPicPr/>
                   </pic:nvPicPr>
                   <pic:blipFill>
-                    <a:blip r:embed="rId13">
+                    <a:blip r:embed="rId14">
                       <a:extLst>
                         <a:ext uri="{28A0092B-C50C-407E-A947-70E740481C1C}">
                           <a14:useLocalDpi xmlns:a14="http://schemas.microsoft.com/office/drawing/2010/main" val="0"/>
@@ -2702,15 +2622,22 @@
     </w:p>
     <w:p>
       <w:pPr>
-        <w:spacing w:line="360" w:lineRule="auto"/>
-        <w:jc w:val="both"/>
-        <w:rPr>
-          <w:rFonts w:ascii="Arial" w:hAnsi="Arial" w:cs="Arial"/>
-          <w:noProof/>
-          <w:sz w:val="24"/>
-          <w:szCs w:val="24"/>
-        </w:rPr>
-      </w:pPr>
+        <w:rPr>
+          <w:rFonts w:ascii="Arial" w:hAnsi="Arial" w:cs="Arial"/>
+          <w:noProof/>
+          <w:sz w:val="24"/>
+          <w:szCs w:val="24"/>
+        </w:rPr>
+      </w:pPr>
+      <w:r>
+        <w:rPr>
+          <w:rFonts w:ascii="Arial" w:hAnsi="Arial" w:cs="Arial"/>
+          <w:noProof/>
+          <w:sz w:val="24"/>
+          <w:szCs w:val="24"/>
+        </w:rPr>
+        <w:br w:type="page"/>
+      </w:r>
     </w:p>
     <w:p>
       <w:pPr>
@@ -2807,7 +2734,7 @@
                     <pic:cNvPicPr/>
                   </pic:nvPicPr>
                   <pic:blipFill>
-                    <a:blip r:embed="rId14"/>
+                    <a:blip r:embed="rId15"/>
                     <a:stretch>
                       <a:fillRect/>
                     </a:stretch>
@@ -2839,126 +2766,65 @@
           <w:szCs w:val="24"/>
         </w:rPr>
       </w:pPr>
+      <w:r>
+        <w:rPr>
+          <w:noProof/>
+        </w:rPr>
+        <w:drawing>
+          <wp:inline distT="0" distB="0" distL="0" distR="0" wp14:anchorId="3562A280" wp14:editId="6E849DAD">
+            <wp:extent cx="5612130" cy="3037205"/>
+            <wp:effectExtent l="0" t="0" r="7620" b="0"/>
+            <wp:docPr id="15" name="Imagen 15" descr="Interfaz de usuario gráfica, Texto, Aplicación&#10;&#10;Descripción generada automáticamente"/>
+            <wp:cNvGraphicFramePr>
+              <a:graphicFrameLocks xmlns:a="http://schemas.openxmlformats.org/drawingml/2006/main" noChangeAspect="1"/>
+            </wp:cNvGraphicFramePr>
+            <a:graphic xmlns:a="http://schemas.openxmlformats.org/drawingml/2006/main">
+              <a:graphicData uri="http://schemas.openxmlformats.org/drawingml/2006/picture">
+                <pic:pic xmlns:pic="http://schemas.openxmlformats.org/drawingml/2006/picture">
+                  <pic:nvPicPr>
+                    <pic:cNvPr id="15" name="Imagen 15" descr="Interfaz de usuario gráfica, Texto, Aplicación&#10;&#10;Descripción generada automáticamente"/>
+                    <pic:cNvPicPr/>
+                  </pic:nvPicPr>
+                  <pic:blipFill>
+                    <a:blip r:embed="rId16"/>
+                    <a:stretch>
+                      <a:fillRect/>
+                    </a:stretch>
+                  </pic:blipFill>
+                  <pic:spPr>
+                    <a:xfrm>
+                      <a:off x="0" y="0"/>
+                      <a:ext cx="5612130" cy="3037205"/>
+                    </a:xfrm>
+                    <a:prstGeom prst="rect">
+                      <a:avLst/>
+                    </a:prstGeom>
+                  </pic:spPr>
+                </pic:pic>
+              </a:graphicData>
+            </a:graphic>
+          </wp:inline>
+        </w:drawing>
+      </w:r>
     </w:p>
     <w:p>
       <w:pPr>
-        <w:spacing w:line="360" w:lineRule="auto"/>
-        <w:jc w:val="both"/>
-        <w:rPr>
-          <w:rFonts w:ascii="Arial" w:hAnsi="Arial" w:cs="Arial"/>
-          <w:noProof/>
-          <w:sz w:val="24"/>
-          <w:szCs w:val="24"/>
-        </w:rPr>
-      </w:pPr>
-    </w:p>
-    <w:p>
-      <w:pPr>
-        <w:spacing w:line="360" w:lineRule="auto"/>
-        <w:jc w:val="both"/>
-        <w:rPr>
-          <w:rFonts w:ascii="Arial" w:hAnsi="Arial" w:cs="Arial"/>
-          <w:noProof/>
-          <w:sz w:val="24"/>
-          <w:szCs w:val="24"/>
-        </w:rPr>
-      </w:pPr>
-    </w:p>
-    <w:p>
-      <w:pPr>
-        <w:spacing w:line="360" w:lineRule="auto"/>
-        <w:jc w:val="both"/>
-        <w:rPr>
-          <w:rFonts w:ascii="Arial" w:hAnsi="Arial" w:cs="Arial"/>
-          <w:noProof/>
-          <w:sz w:val="24"/>
-          <w:szCs w:val="24"/>
-        </w:rPr>
-      </w:pPr>
-    </w:p>
-    <w:p>
-      <w:pPr>
-        <w:spacing w:line="360" w:lineRule="auto"/>
-        <w:jc w:val="both"/>
-        <w:rPr>
-          <w:rFonts w:ascii="Arial" w:hAnsi="Arial" w:cs="Arial"/>
-          <w:noProof/>
-          <w:sz w:val="24"/>
-          <w:szCs w:val="24"/>
-        </w:rPr>
-      </w:pPr>
-    </w:p>
-    <w:p>
-      <w:pPr>
-        <w:spacing w:line="360" w:lineRule="auto"/>
-        <w:jc w:val="both"/>
-        <w:rPr>
-          <w:rFonts w:ascii="Arial" w:hAnsi="Arial" w:cs="Arial"/>
-          <w:noProof/>
-          <w:sz w:val="24"/>
-          <w:szCs w:val="24"/>
-        </w:rPr>
-      </w:pPr>
-    </w:p>
-    <w:p>
-      <w:pPr>
-        <w:spacing w:line="360" w:lineRule="auto"/>
-        <w:jc w:val="both"/>
-        <w:rPr>
-          <w:rFonts w:ascii="Arial" w:hAnsi="Arial" w:cs="Arial"/>
-          <w:noProof/>
-          <w:sz w:val="24"/>
-          <w:szCs w:val="24"/>
-        </w:rPr>
-      </w:pPr>
-    </w:p>
-    <w:p>
-      <w:pPr>
-        <w:spacing w:line="360" w:lineRule="auto"/>
-        <w:jc w:val="both"/>
-        <w:rPr>
-          <w:rFonts w:ascii="Arial" w:hAnsi="Arial" w:cs="Arial"/>
-          <w:noProof/>
-          <w:sz w:val="24"/>
-          <w:szCs w:val="24"/>
-        </w:rPr>
-      </w:pPr>
-    </w:p>
-    <w:p>
-      <w:pPr>
-        <w:spacing w:line="360" w:lineRule="auto"/>
-        <w:jc w:val="both"/>
-        <w:rPr>
-          <w:rFonts w:ascii="Arial" w:hAnsi="Arial" w:cs="Arial"/>
-          <w:noProof/>
-          <w:sz w:val="24"/>
-          <w:szCs w:val="24"/>
-        </w:rPr>
-      </w:pPr>
-    </w:p>
-    <w:p>
-      <w:pPr>
-        <w:spacing w:line="360" w:lineRule="auto"/>
-        <w:jc w:val="both"/>
-        <w:rPr>
-          <w:rFonts w:ascii="Arial" w:hAnsi="Arial" w:cs="Arial"/>
-          <w:noProof/>
-          <w:sz w:val="24"/>
-          <w:szCs w:val="24"/>
-        </w:rPr>
-      </w:pPr>
-    </w:p>
-    <w:p>
-      <w:pPr>
-        <w:spacing w:line="360" w:lineRule="auto"/>
-        <w:jc w:val="both"/>
-        <w:rPr>
-          <w:rFonts w:ascii="Arial" w:hAnsi="Arial" w:cs="Arial"/>
-          <w:noProof/>
-          <w:sz w:val="24"/>
-          <w:szCs w:val="24"/>
-        </w:rPr>
-      </w:pPr>
+        <w:rPr>
+          <w:rFonts w:ascii="Arial" w:hAnsi="Arial" w:cs="Arial"/>
+          <w:noProof/>
+          <w:sz w:val="24"/>
+          <w:szCs w:val="24"/>
+        </w:rPr>
+      </w:pPr>
+      <w:r>
+        <w:rPr>
+          <w:rFonts w:ascii="Arial" w:hAnsi="Arial" w:cs="Arial"/>
+          <w:noProof/>
+          <w:sz w:val="24"/>
+          <w:szCs w:val="24"/>
+        </w:rPr>
+        <w:br w:type="page"/>
+      </w:r>
     </w:p>
     <w:p>
       <w:pPr>
@@ -2971,14 +2837,16 @@
         <w:jc w:val="both"/>
         <w:rPr>
           <w:rFonts w:ascii="Arial" w:hAnsi="Arial" w:cs="Arial"/>
-          <w:noProof/>
-          <w:sz w:val="24"/>
-          <w:szCs w:val="24"/>
-        </w:rPr>
-      </w:pPr>
-      <w:r>
-        <w:rPr>
-          <w:rFonts w:ascii="Arial" w:hAnsi="Arial" w:cs="Arial"/>
+          <w:strike/>
+          <w:noProof/>
+          <w:sz w:val="24"/>
+          <w:szCs w:val="24"/>
+        </w:rPr>
+      </w:pPr>
+      <w:r>
+        <w:rPr>
+          <w:rFonts w:ascii="Arial" w:hAnsi="Arial" w:cs="Arial"/>
+          <w:strike/>
           <w:noProof/>
           <w:sz w:val="24"/>
           <w:szCs w:val="24"/>
@@ -2989,6 +2857,7 @@
       <w:r>
         <w:rPr>
           <w:rFonts w:ascii="Arial" w:hAnsi="Arial" w:cs="Arial"/>
+          <w:strike/>
           <w:noProof/>
           <w:sz w:val="24"/>
           <w:szCs w:val="24"/>
@@ -2998,42 +2867,17 @@
       <w:r>
         <w:rPr>
           <w:rFonts w:ascii="Arial" w:hAnsi="Arial" w:cs="Arial"/>
-          <w:noProof/>
-          <w:sz w:val="24"/>
-          <w:szCs w:val="24"/>
-        </w:rPr>
-        <w:t xml:space="preserve"> la interfaz de</w:t>
-      </w:r>
-      <w:r>
-        <w:rPr>
-          <w:rFonts w:ascii="Arial" w:hAnsi="Arial" w:cs="Arial"/>
-          <w:noProof/>
-          <w:sz w:val="24"/>
-          <w:szCs w:val="24"/>
-        </w:rPr>
-        <w:t xml:space="preserve"> </w:t>
-      </w:r>
-      <w:r>
-        <w:rPr>
-          <w:rFonts w:ascii="Arial" w:hAnsi="Arial" w:cs="Arial"/>
-          <w:noProof/>
-          <w:sz w:val="24"/>
-          <w:szCs w:val="24"/>
-        </w:rPr>
-        <w:t xml:space="preserve">Maestro </w:t>
-      </w:r>
-      <w:r>
-        <w:rPr>
-          <w:rFonts w:ascii="Arial" w:hAnsi="Arial" w:cs="Arial"/>
-          <w:noProof/>
-          <w:sz w:val="24"/>
-          <w:szCs w:val="24"/>
-        </w:rPr>
-        <w:t>Ventas</w:t>
-      </w:r>
-      <w:r>
-        <w:rPr>
-          <w:rFonts w:ascii="Arial" w:hAnsi="Arial" w:cs="Arial"/>
+          <w:strike/>
+          <w:noProof/>
+          <w:sz w:val="24"/>
+          <w:szCs w:val="24"/>
+        </w:rPr>
+        <w:t xml:space="preserve"> la interfaz de Maestro Ventas</w:t>
+      </w:r>
+      <w:r>
+        <w:rPr>
+          <w:rFonts w:ascii="Arial" w:hAnsi="Arial" w:cs="Arial"/>
+          <w:strike/>
           <w:noProof/>
           <w:sz w:val="24"/>
           <w:szCs w:val="24"/>
@@ -3073,7 +2917,7 @@
                     <pic:cNvPicPr/>
                   </pic:nvPicPr>
                   <pic:blipFill>
-                    <a:blip r:embed="rId15"/>
+                    <a:blip r:embed="rId17"/>
                     <a:stretch>
                       <a:fillRect/>
                     </a:stretch>
@@ -3096,171 +2940,22 @@
     </w:p>
     <w:p>
       <w:pPr>
-        <w:spacing w:line="360" w:lineRule="auto"/>
-        <w:jc w:val="both"/>
-        <w:rPr>
-          <w:rFonts w:ascii="Arial" w:hAnsi="Arial" w:cs="Arial"/>
-          <w:noProof/>
-          <w:sz w:val="24"/>
-          <w:szCs w:val="24"/>
-        </w:rPr>
-      </w:pPr>
-    </w:p>
-    <w:p>
-      <w:pPr>
-        <w:spacing w:line="360" w:lineRule="auto"/>
-        <w:jc w:val="both"/>
-        <w:rPr>
-          <w:rFonts w:ascii="Arial" w:hAnsi="Arial" w:cs="Arial"/>
-          <w:noProof/>
-          <w:sz w:val="24"/>
-          <w:szCs w:val="24"/>
-        </w:rPr>
-      </w:pPr>
-    </w:p>
-    <w:p>
-      <w:pPr>
-        <w:spacing w:line="360" w:lineRule="auto"/>
-        <w:jc w:val="both"/>
-        <w:rPr>
-          <w:rFonts w:ascii="Arial" w:hAnsi="Arial" w:cs="Arial"/>
-          <w:noProof/>
-          <w:sz w:val="24"/>
-          <w:szCs w:val="24"/>
-        </w:rPr>
-      </w:pPr>
-    </w:p>
-    <w:p>
-      <w:pPr>
-        <w:spacing w:line="360" w:lineRule="auto"/>
-        <w:jc w:val="both"/>
-        <w:rPr>
-          <w:rFonts w:ascii="Arial" w:hAnsi="Arial" w:cs="Arial"/>
-          <w:noProof/>
-          <w:sz w:val="24"/>
-          <w:szCs w:val="24"/>
-        </w:rPr>
-      </w:pPr>
-    </w:p>
-    <w:p>
-      <w:pPr>
-        <w:spacing w:line="360" w:lineRule="auto"/>
-        <w:jc w:val="both"/>
-        <w:rPr>
-          <w:rFonts w:ascii="Arial" w:hAnsi="Arial" w:cs="Arial"/>
-          <w:noProof/>
-          <w:sz w:val="24"/>
-          <w:szCs w:val="24"/>
-        </w:rPr>
-      </w:pPr>
-    </w:p>
-    <w:p>
-      <w:pPr>
-        <w:spacing w:line="360" w:lineRule="auto"/>
-        <w:jc w:val="both"/>
-        <w:rPr>
-          <w:rFonts w:ascii="Arial" w:hAnsi="Arial" w:cs="Arial"/>
-          <w:noProof/>
-          <w:sz w:val="24"/>
-          <w:szCs w:val="24"/>
-        </w:rPr>
-      </w:pPr>
-    </w:p>
-    <w:p>
-      <w:pPr>
-        <w:spacing w:line="360" w:lineRule="auto"/>
-        <w:jc w:val="both"/>
-        <w:rPr>
-          <w:rFonts w:ascii="Arial" w:hAnsi="Arial" w:cs="Arial"/>
-          <w:noProof/>
-          <w:sz w:val="24"/>
-          <w:szCs w:val="24"/>
-        </w:rPr>
-      </w:pPr>
-    </w:p>
-    <w:p>
-      <w:pPr>
-        <w:spacing w:line="360" w:lineRule="auto"/>
-        <w:jc w:val="both"/>
-        <w:rPr>
-          <w:rFonts w:ascii="Arial" w:hAnsi="Arial" w:cs="Arial"/>
-          <w:noProof/>
-          <w:sz w:val="24"/>
-          <w:szCs w:val="24"/>
-        </w:rPr>
-      </w:pPr>
-    </w:p>
-    <w:p>
-      <w:pPr>
-        <w:spacing w:line="360" w:lineRule="auto"/>
-        <w:jc w:val="both"/>
-        <w:rPr>
-          <w:rFonts w:ascii="Arial" w:hAnsi="Arial" w:cs="Arial"/>
-          <w:noProof/>
-          <w:sz w:val="24"/>
-          <w:szCs w:val="24"/>
-        </w:rPr>
-      </w:pPr>
-    </w:p>
-    <w:p>
-      <w:pPr>
-        <w:spacing w:line="360" w:lineRule="auto"/>
-        <w:jc w:val="both"/>
-        <w:rPr>
-          <w:rFonts w:ascii="Arial" w:hAnsi="Arial" w:cs="Arial"/>
-          <w:noProof/>
-          <w:sz w:val="24"/>
-          <w:szCs w:val="24"/>
-        </w:rPr>
-      </w:pPr>
-    </w:p>
-    <w:p>
-      <w:pPr>
-        <w:spacing w:line="360" w:lineRule="auto"/>
-        <w:jc w:val="both"/>
-        <w:rPr>
-          <w:rFonts w:ascii="Arial" w:hAnsi="Arial" w:cs="Arial"/>
-          <w:noProof/>
-          <w:sz w:val="24"/>
-          <w:szCs w:val="24"/>
-        </w:rPr>
-      </w:pPr>
-    </w:p>
-    <w:p>
-      <w:pPr>
-        <w:spacing w:line="360" w:lineRule="auto"/>
-        <w:jc w:val="both"/>
-        <w:rPr>
-          <w:rFonts w:ascii="Arial" w:hAnsi="Arial" w:cs="Arial"/>
-          <w:noProof/>
-          <w:sz w:val="24"/>
-          <w:szCs w:val="24"/>
-        </w:rPr>
-      </w:pPr>
-    </w:p>
-    <w:p>
-      <w:pPr>
-        <w:spacing w:line="360" w:lineRule="auto"/>
-        <w:jc w:val="both"/>
-        <w:rPr>
-          <w:rFonts w:ascii="Arial" w:hAnsi="Arial" w:cs="Arial"/>
-          <w:noProof/>
-          <w:sz w:val="24"/>
-          <w:szCs w:val="24"/>
-        </w:rPr>
-      </w:pPr>
-    </w:p>
-    <w:p>
-      <w:pPr>
-        <w:spacing w:line="360" w:lineRule="auto"/>
-        <w:jc w:val="both"/>
-        <w:rPr>
-          <w:rFonts w:ascii="Arial" w:hAnsi="Arial" w:cs="Arial"/>
-          <w:noProof/>
-          <w:sz w:val="24"/>
-          <w:szCs w:val="24"/>
-        </w:rPr>
-      </w:pPr>
+        <w:rPr>
+          <w:rFonts w:ascii="Arial" w:hAnsi="Arial" w:cs="Arial"/>
+          <w:noProof/>
+          <w:sz w:val="24"/>
+          <w:szCs w:val="24"/>
+        </w:rPr>
+      </w:pPr>
+      <w:r>
+        <w:rPr>
+          <w:rFonts w:ascii="Arial" w:hAnsi="Arial" w:cs="Arial"/>
+          <w:noProof/>
+          <w:sz w:val="24"/>
+          <w:szCs w:val="24"/>
+        </w:rPr>
+        <w:br w:type="page"/>
+      </w:r>
     </w:p>
     <w:p>
       <w:pPr>
@@ -3370,7 +3065,7 @@
                     <pic:cNvPicPr/>
                   </pic:nvPicPr>
                   <pic:blipFill>
-                    <a:blip r:embed="rId16">
+                    <a:blip r:embed="rId18">
                       <a:extLst>
                         <a:ext uri="{28A0092B-C50C-407E-A947-70E740481C1C}">
                           <a14:useLocalDpi xmlns:a14="http://schemas.microsoft.com/office/drawing/2010/main" val="0"/>
@@ -3406,32 +3101,6 @@
           <w:noProof/>
           <w:sz w:val="24"/>
           <w:szCs w:val="24"/>
-          <w:lang w:eastAsia="es-CO"/>
-        </w:rPr>
-      </w:pPr>
-    </w:p>
-    <w:p>
-      <w:pPr>
-        <w:spacing w:line="360" w:lineRule="auto"/>
-        <w:jc w:val="center"/>
-        <w:rPr>
-          <w:rFonts w:ascii="Arial" w:hAnsi="Arial" w:cs="Arial"/>
-          <w:noProof/>
-          <w:sz w:val="24"/>
-          <w:szCs w:val="24"/>
-          <w:lang w:eastAsia="es-CO"/>
-        </w:rPr>
-      </w:pPr>
-    </w:p>
-    <w:p>
-      <w:pPr>
-        <w:spacing w:line="360" w:lineRule="auto"/>
-        <w:jc w:val="center"/>
-        <w:rPr>
-          <w:rFonts w:ascii="Arial" w:hAnsi="Arial" w:cs="Arial"/>
-          <w:noProof/>
-          <w:sz w:val="24"/>
-          <w:szCs w:val="24"/>
         </w:rPr>
       </w:pPr>
       <w:r>
@@ -3458,7 +3127,7 @@
                     <pic:cNvPicPr/>
                   </pic:nvPicPr>
                   <pic:blipFill>
-                    <a:blip r:embed="rId17">
+                    <a:blip r:embed="rId19">
                       <a:extLst>
                         <a:ext uri="{28A0092B-C50C-407E-A947-70E740481C1C}">
                           <a14:useLocalDpi xmlns:a14="http://schemas.microsoft.com/office/drawing/2010/main" val="0"/>
@@ -3488,115 +3157,6 @@
     <w:p>
       <w:pPr>
         <w:rPr>
-          <w:rFonts w:ascii="Arial" w:hAnsi="Arial" w:cs="Arial"/>
-          <w:noProof/>
-          <w:sz w:val="24"/>
-          <w:szCs w:val="24"/>
-        </w:rPr>
-      </w:pPr>
-      <w:r>
-        <w:rPr>
-          <w:rFonts w:ascii="Arial" w:hAnsi="Arial" w:cs="Arial"/>
-          <w:noProof/>
-          <w:sz w:val="24"/>
-          <w:szCs w:val="24"/>
-        </w:rPr>
-        <w:br w:type="page"/>
-      </w:r>
-    </w:p>
-    <w:p>
-      <w:pPr>
-        <w:pStyle w:val="Prrafodelista"/>
-        <w:numPr>
-          <w:ilvl w:val="0"/>
-          <w:numId w:val="5"/>
-        </w:numPr>
-        <w:spacing w:line="360" w:lineRule="auto"/>
-        <w:jc w:val="both"/>
-        <w:rPr>
-          <w:rFonts w:ascii="Arial" w:hAnsi="Arial" w:cs="Arial"/>
-          <w:noProof/>
-          <w:sz w:val="24"/>
-          <w:szCs w:val="24"/>
-        </w:rPr>
-      </w:pPr>
-      <w:r>
-        <w:rPr>
-          <w:rFonts w:ascii="Arial" w:hAnsi="Arial" w:cs="Arial"/>
-          <w:noProof/>
-          <w:sz w:val="24"/>
-          <w:szCs w:val="24"/>
-        </w:rPr>
-        <w:lastRenderedPageBreak/>
-        <w:t>Se crea la interfaz de Gestión de vendedores</w:t>
-      </w:r>
-    </w:p>
-    <w:p>
-      <w:pPr>
-        <w:spacing w:line="360" w:lineRule="auto"/>
-        <w:jc w:val="both"/>
-        <w:rPr>
-          <w:rFonts w:ascii="Arial" w:hAnsi="Arial" w:cs="Arial"/>
-          <w:noProof/>
-          <w:sz w:val="24"/>
-          <w:szCs w:val="24"/>
-        </w:rPr>
-      </w:pPr>
-      <w:r>
-        <w:rPr>
-          <w:noProof/>
-          <w:lang w:eastAsia="es-CO"/>
-        </w:rPr>
-        <w:drawing>
-          <wp:inline distT="0" distB="0" distL="0" distR="0" wp14:anchorId="3A466715" wp14:editId="39ED5A5C">
-            <wp:extent cx="5612130" cy="2652395"/>
-            <wp:effectExtent l="0" t="0" r="7620" b="0"/>
-            <wp:docPr id="7" name="Imagen 7" descr="Interfaz de usuario gráfica&#10;&#10;Descripción generada automáticamente"/>
-            <wp:cNvGraphicFramePr>
-              <a:graphicFrameLocks xmlns:a="http://schemas.openxmlformats.org/drawingml/2006/main" noChangeAspect="1"/>
-            </wp:cNvGraphicFramePr>
-            <a:graphic xmlns:a="http://schemas.openxmlformats.org/drawingml/2006/main">
-              <a:graphicData uri="http://schemas.openxmlformats.org/drawingml/2006/picture">
-                <pic:pic xmlns:pic="http://schemas.openxmlformats.org/drawingml/2006/picture">
-                  <pic:nvPicPr>
-                    <pic:cNvPr id="7" name="Imagen 7" descr="Interfaz de usuario gráfica&#10;&#10;Descripción generada automáticamente"/>
-                    <pic:cNvPicPr/>
-                  </pic:nvPicPr>
-                  <pic:blipFill>
-                    <a:blip r:embed="rId18"/>
-                    <a:stretch>
-                      <a:fillRect/>
-                    </a:stretch>
-                  </pic:blipFill>
-                  <pic:spPr>
-                    <a:xfrm>
-                      <a:off x="0" y="0"/>
-                      <a:ext cx="5612130" cy="2652395"/>
-                    </a:xfrm>
-                    <a:prstGeom prst="rect">
-                      <a:avLst/>
-                    </a:prstGeom>
-                  </pic:spPr>
-                </pic:pic>
-              </a:graphicData>
-            </a:graphic>
-          </wp:inline>
-        </w:drawing>
-      </w:r>
-    </w:p>
-    <w:p>
-      <w:pPr>
-        <w:rPr>
-          <w:rFonts w:ascii="Arial" w:hAnsi="Arial" w:cs="Arial"/>
-          <w:noProof/>
-          <w:sz w:val="24"/>
-          <w:szCs w:val="24"/>
-        </w:rPr>
-      </w:pPr>
-    </w:p>
-    <w:p>
-      <w:pPr>
-        <w:rPr>
           <w:noProof/>
         </w:rPr>
       </w:pPr>
@@ -3696,7 +3256,7 @@
         </w:rPr>
         <w:t xml:space="preserve"> </w:t>
       </w:r>
-      <w:hyperlink r:id="rId19" w:history="1">
+      <w:hyperlink r:id="rId20" w:history="1">
         <w:r>
           <w:rPr>
             <w:rStyle w:val="Hipervnculo"/>
@@ -3734,6 +3294,46 @@
           <w:lang w:val="en-US"/>
         </w:rPr>
       </w:pPr>
+      <w:r>
+        <w:rPr>
+          <w:noProof/>
+        </w:rPr>
+        <w:drawing>
+          <wp:inline distT="0" distB="0" distL="0" distR="0" wp14:anchorId="3AD17350" wp14:editId="30038792">
+            <wp:extent cx="5612130" cy="2850515"/>
+            <wp:effectExtent l="0" t="0" r="7620" b="6985"/>
+            <wp:docPr id="17" name="Imagen 17" descr="Captura de pantalla de computadora&#10;&#10;Descripción generada automáticamente"/>
+            <wp:cNvGraphicFramePr>
+              <a:graphicFrameLocks xmlns:a="http://schemas.openxmlformats.org/drawingml/2006/main" noChangeAspect="1"/>
+            </wp:cNvGraphicFramePr>
+            <a:graphic xmlns:a="http://schemas.openxmlformats.org/drawingml/2006/main">
+              <a:graphicData uri="http://schemas.openxmlformats.org/drawingml/2006/picture">
+                <pic:pic xmlns:pic="http://schemas.openxmlformats.org/drawingml/2006/picture">
+                  <pic:nvPicPr>
+                    <pic:cNvPr id="17" name="Imagen 17" descr="Captura de pantalla de computadora&#10;&#10;Descripción generada automáticamente"/>
+                    <pic:cNvPicPr/>
+                  </pic:nvPicPr>
+                  <pic:blipFill>
+                    <a:blip r:embed="rId21"/>
+                    <a:stretch>
+                      <a:fillRect/>
+                    </a:stretch>
+                  </pic:blipFill>
+                  <pic:spPr>
+                    <a:xfrm>
+                      <a:off x="0" y="0"/>
+                      <a:ext cx="5612130" cy="2850515"/>
+                    </a:xfrm>
+                    <a:prstGeom prst="rect">
+                      <a:avLst/>
+                    </a:prstGeom>
+                  </pic:spPr>
+                </pic:pic>
+              </a:graphicData>
+            </a:graphic>
+          </wp:inline>
+        </w:drawing>
+      </w:r>
     </w:p>
     <w:p>
       <w:pPr>
@@ -3775,7 +3375,7 @@
         </w:rPr>
         <w:t xml:space="preserve"> </w:t>
       </w:r>
-      <w:hyperlink r:id="rId20" w:history="1">
+      <w:hyperlink r:id="rId22" w:history="1">
         <w:r>
           <w:rPr>
             <w:rStyle w:val="Hipervnculo"/>
@@ -3805,54 +3405,54 @@
         <w:jc w:val="both"/>
         <w:rPr>
           <w:rFonts w:ascii="Arial" w:hAnsi="Arial" w:cs="Arial"/>
-          <w:b/>
-          <w:bCs/>
-          <w:noProof/>
-          <w:sz w:val="24"/>
-          <w:szCs w:val="24"/>
-        </w:rPr>
-      </w:pPr>
-    </w:p>
-    <w:p>
-      <w:pPr>
-        <w:spacing w:line="360" w:lineRule="auto"/>
-        <w:jc w:val="both"/>
-        <w:rPr>
-          <w:rFonts w:ascii="Arial" w:hAnsi="Arial" w:cs="Arial"/>
-          <w:b/>
-          <w:bCs/>
-          <w:noProof/>
-          <w:sz w:val="24"/>
-          <w:szCs w:val="24"/>
-        </w:rPr>
-      </w:pPr>
-    </w:p>
-    <w:p>
-      <w:pPr>
-        <w:spacing w:line="360" w:lineRule="auto"/>
-        <w:jc w:val="both"/>
-        <w:rPr>
-          <w:rFonts w:ascii="Arial" w:hAnsi="Arial" w:cs="Arial"/>
-          <w:noProof/>
-          <w:sz w:val="24"/>
-          <w:szCs w:val="24"/>
-        </w:rPr>
-      </w:pPr>
-    </w:p>
-    <w:p>
-      <w:pPr>
-        <w:spacing w:line="360" w:lineRule="auto"/>
-        <w:jc w:val="both"/>
-        <w:rPr>
-          <w:rFonts w:ascii="Arial" w:hAnsi="Arial" w:cs="Arial"/>
-          <w:sz w:val="24"/>
-          <w:szCs w:val="24"/>
-        </w:rPr>
-      </w:pPr>
+          <w:sz w:val="24"/>
+          <w:szCs w:val="24"/>
+        </w:rPr>
+      </w:pPr>
+      <w:r>
+        <w:rPr>
+          <w:noProof/>
+        </w:rPr>
+        <w:drawing>
+          <wp:inline distT="0" distB="0" distL="0" distR="0" wp14:anchorId="258E6D70" wp14:editId="56A5BA4C">
+            <wp:extent cx="5612130" cy="2823845"/>
+            <wp:effectExtent l="0" t="0" r="7620" b="0"/>
+            <wp:docPr id="16" name="Imagen 16" descr="Interfaz de usuario gráfica, Aplicación, Sitio web&#10;&#10;Descripción generada automáticamente"/>
+            <wp:cNvGraphicFramePr>
+              <a:graphicFrameLocks xmlns:a="http://schemas.openxmlformats.org/drawingml/2006/main" noChangeAspect="1"/>
+            </wp:cNvGraphicFramePr>
+            <a:graphic xmlns:a="http://schemas.openxmlformats.org/drawingml/2006/main">
+              <a:graphicData uri="http://schemas.openxmlformats.org/drawingml/2006/picture">
+                <pic:pic xmlns:pic="http://schemas.openxmlformats.org/drawingml/2006/picture">
+                  <pic:nvPicPr>
+                    <pic:cNvPr id="16" name="Imagen 16" descr="Interfaz de usuario gráfica, Aplicación, Sitio web&#10;&#10;Descripción generada automáticamente"/>
+                    <pic:cNvPicPr/>
+                  </pic:nvPicPr>
+                  <pic:blipFill>
+                    <a:blip r:embed="rId23"/>
+                    <a:stretch>
+                      <a:fillRect/>
+                    </a:stretch>
+                  </pic:blipFill>
+                  <pic:spPr>
+                    <a:xfrm>
+                      <a:off x="0" y="0"/>
+                      <a:ext cx="5612130" cy="2823845"/>
+                    </a:xfrm>
+                    <a:prstGeom prst="rect">
+                      <a:avLst/>
+                    </a:prstGeom>
+                  </pic:spPr>
+                </pic:pic>
+              </a:graphicData>
+            </a:graphic>
+          </wp:inline>
+        </w:drawing>
+      </w:r>
     </w:p>
     <w:sectPr>
-      <w:headerReference w:type="default" r:id="rId21"/>
-      <w:footerReference w:type="default" r:id="rId22"/>
+      <w:headerReference w:type="default" r:id="rId24"/>
+      <w:footerReference w:type="default" r:id="rId25"/>
       <w:pgSz w:w="12240" w:h="15840" w:code="1"/>
       <w:pgMar w:top="1417" w:right="1701" w:bottom="1417" w:left="1701" w:header="708" w:footer="708" w:gutter="0"/>
       <w:pgNumType w:start="0"/>
@@ -3865,7 +3465,7 @@
 </file>
 
 <file path=word/endnotes.xml><?xml version="1.0" encoding="utf-8"?>
-<w:endnotes xmlns:wpc="http://schemas.microsoft.com/office/word/2010/wordprocessingCanvas" xmlns:cx="http://schemas.microsoft.com/office/drawing/2014/chartex" xmlns:mc="http://schemas.openxmlformats.org/markup-compatibility/2006" xmlns:o="urn:schemas-microsoft-com:office:office" xmlns:r="http://schemas.openxmlformats.org/officeDocument/2006/relationships" xmlns:m="http://schemas.openxmlformats.org/officeDocument/2006/math" xmlns:v="urn:schemas-microsoft-com:vml" xmlns:wp14="http://schemas.microsoft.com/office/word/2010/wordprocessingDrawing" xmlns:wp="http://schemas.openxmlformats.org/drawingml/2006/wordprocessingDrawing" xmlns:w10="urn:schemas-microsoft-com:office:word" xmlns:w="http://schemas.openxmlformats.org/wordprocessingml/2006/main" xmlns:w14="http://schemas.microsoft.com/office/word/2010/wordml" xmlns:w15="http://schemas.microsoft.com/office/word/2012/wordml" xmlns:w16se="http://schemas.microsoft.com/office/word/2015/wordml/symex" xmlns:wpg="http://schemas.microsoft.com/office/word/2010/wordprocessingGroup" xmlns:wpi="http://schemas.microsoft.com/office/word/2010/wordprocessingInk" xmlns:wne="http://schemas.microsoft.com/office/word/2006/wordml" xmlns:wps="http://schemas.microsoft.com/office/word/2010/wordprocessingShape" mc:Ignorable="w14 w15 w16se wp14">
+<w:endnotes xmlns:wpc="http://schemas.microsoft.com/office/word/2010/wordprocessingCanvas" xmlns:cx="http://schemas.microsoft.com/office/drawing/2014/chartex" xmlns:cx1="http://schemas.microsoft.com/office/drawing/2015/9/8/chartex" xmlns:cx2="http://schemas.microsoft.com/office/drawing/2015/10/21/chartex" xmlns:cx3="http://schemas.microsoft.com/office/drawing/2016/5/9/chartex" xmlns:cx4="http://schemas.microsoft.com/office/drawing/2016/5/10/chartex" xmlns:cx5="http://schemas.microsoft.com/office/drawing/2016/5/11/chartex" xmlns:cx6="http://schemas.microsoft.com/office/drawing/2016/5/12/chartex" xmlns:cx7="http://schemas.microsoft.com/office/drawing/2016/5/13/chartex" xmlns:cx8="http://schemas.microsoft.com/office/drawing/2016/5/14/chartex" xmlns:mc="http://schemas.openxmlformats.org/markup-compatibility/2006" xmlns:aink="http://schemas.microsoft.com/office/drawing/2016/ink" xmlns:am3d="http://schemas.microsoft.com/office/drawing/2017/model3d" xmlns:o="urn:schemas-microsoft-com:office:office" xmlns:r="http://schemas.openxmlformats.org/officeDocument/2006/relationships" xmlns:m="http://schemas.openxmlformats.org/officeDocument/2006/math" xmlns:v="urn:schemas-microsoft-com:vml" xmlns:wp14="http://schemas.microsoft.com/office/word/2010/wordprocessingDrawing" xmlns:wp="http://schemas.openxmlformats.org/drawingml/2006/wordprocessingDrawing" xmlns:w10="urn:schemas-microsoft-com:office:word" xmlns:w="http://schemas.openxmlformats.org/wordprocessingml/2006/main" xmlns:w14="http://schemas.microsoft.com/office/word/2010/wordml" xmlns:w15="http://schemas.microsoft.com/office/word/2012/wordml" xmlns:w16cex="http://schemas.microsoft.com/office/word/2018/wordml/cex" xmlns:w16cid="http://schemas.microsoft.com/office/word/2016/wordml/cid" xmlns:w16="http://schemas.microsoft.com/office/word/2018/wordml" xmlns:w16sdtdh="http://schemas.microsoft.com/office/word/2020/wordml/sdtdatahash" xmlns:w16se="http://schemas.microsoft.com/office/word/2015/wordml/symex" xmlns:wpg="http://schemas.microsoft.com/office/word/2010/wordprocessingGroup" xmlns:wpi="http://schemas.microsoft.com/office/word/2010/wordprocessingInk" xmlns:wne="http://schemas.microsoft.com/office/word/2006/wordml" xmlns:wps="http://schemas.microsoft.com/office/word/2010/wordprocessingShape" mc:Ignorable="w14 w15 w16se w16cid w16 w16cex w16sdtdh wp14">
   <w:endnote w:type="separator" w:id="-1">
     <w:p>
       <w:pPr>
@@ -3890,7 +3490,7 @@
 </file>
 
 <file path=word/footer1.xml><?xml version="1.0" encoding="utf-8"?>
-<w:ftr xmlns:wpc="http://schemas.microsoft.com/office/word/2010/wordprocessingCanvas" xmlns:cx="http://schemas.microsoft.com/office/drawing/2014/chartex" xmlns:mc="http://schemas.openxmlformats.org/markup-compatibility/2006" xmlns:o="urn:schemas-microsoft-com:office:office" xmlns:r="http://schemas.openxmlformats.org/officeDocument/2006/relationships" xmlns:m="http://schemas.openxmlformats.org/officeDocument/2006/math" xmlns:v="urn:schemas-microsoft-com:vml" xmlns:wp14="http://schemas.microsoft.com/office/word/2010/wordprocessingDrawing" xmlns:wp="http://schemas.openxmlformats.org/drawingml/2006/wordprocessingDrawing" xmlns:w10="urn:schemas-microsoft-com:office:word" xmlns:w="http://schemas.openxmlformats.org/wordprocessingml/2006/main" xmlns:w14="http://schemas.microsoft.com/office/word/2010/wordml" xmlns:w15="http://schemas.microsoft.com/office/word/2012/wordml" xmlns:w16se="http://schemas.microsoft.com/office/word/2015/wordml/symex" xmlns:wpg="http://schemas.microsoft.com/office/word/2010/wordprocessingGroup" xmlns:wpi="http://schemas.microsoft.com/office/word/2010/wordprocessingInk" xmlns:wne="http://schemas.microsoft.com/office/word/2006/wordml" xmlns:wps="http://schemas.microsoft.com/office/word/2010/wordprocessingShape" mc:Ignorable="w14 w15 w16se wp14">
+<w:ftr xmlns:wpc="http://schemas.microsoft.com/office/word/2010/wordprocessingCanvas" xmlns:cx="http://schemas.microsoft.com/office/drawing/2014/chartex" xmlns:cx1="http://schemas.microsoft.com/office/drawing/2015/9/8/chartex" xmlns:cx2="http://schemas.microsoft.com/office/drawing/2015/10/21/chartex" xmlns:cx3="http://schemas.microsoft.com/office/drawing/2016/5/9/chartex" xmlns:cx4="http://schemas.microsoft.com/office/drawing/2016/5/10/chartex" xmlns:cx5="http://schemas.microsoft.com/office/drawing/2016/5/11/chartex" xmlns:cx6="http://schemas.microsoft.com/office/drawing/2016/5/12/chartex" xmlns:cx7="http://schemas.microsoft.com/office/drawing/2016/5/13/chartex" xmlns:cx8="http://schemas.microsoft.com/office/drawing/2016/5/14/chartex" xmlns:mc="http://schemas.openxmlformats.org/markup-compatibility/2006" xmlns:aink="http://schemas.microsoft.com/office/drawing/2016/ink" xmlns:am3d="http://schemas.microsoft.com/office/drawing/2017/model3d" xmlns:o="urn:schemas-microsoft-com:office:office" xmlns:r="http://schemas.openxmlformats.org/officeDocument/2006/relationships" xmlns:m="http://schemas.openxmlformats.org/officeDocument/2006/math" xmlns:v="urn:schemas-microsoft-com:vml" xmlns:wp14="http://schemas.microsoft.com/office/word/2010/wordprocessingDrawing" xmlns:wp="http://schemas.openxmlformats.org/drawingml/2006/wordprocessingDrawing" xmlns:w10="urn:schemas-microsoft-com:office:word" xmlns:w="http://schemas.openxmlformats.org/wordprocessingml/2006/main" xmlns:w14="http://schemas.microsoft.com/office/word/2010/wordml" xmlns:w15="http://schemas.microsoft.com/office/word/2012/wordml" xmlns:w16cex="http://schemas.microsoft.com/office/word/2018/wordml/cex" xmlns:w16cid="http://schemas.microsoft.com/office/word/2016/wordml/cid" xmlns:w16="http://schemas.microsoft.com/office/word/2018/wordml" xmlns:w16sdtdh="http://schemas.microsoft.com/office/word/2020/wordml/sdtdatahash" xmlns:w16se="http://schemas.microsoft.com/office/word/2015/wordml/symex" xmlns:wpg="http://schemas.microsoft.com/office/word/2010/wordprocessingGroup" xmlns:wpi="http://schemas.microsoft.com/office/word/2010/wordprocessingInk" xmlns:wne="http://schemas.microsoft.com/office/word/2006/wordml" xmlns:wps="http://schemas.microsoft.com/office/word/2010/wordprocessingShape" mc:Ignorable="w14 w15 w16se w16cid w16 w16cex w16sdtdh wp14">
   <w:p>
     <w:pPr>
       <w:pStyle w:val="Piedepgina"/>
@@ -3922,7 +3522,7 @@
 </file>
 
 <file path=word/footnotes.xml><?xml version="1.0" encoding="utf-8"?>
-<w:footnotes xmlns:wpc="http://schemas.microsoft.com/office/word/2010/wordprocessingCanvas" xmlns:cx="http://schemas.microsoft.com/office/drawing/2014/chartex" xmlns:mc="http://schemas.openxmlformats.org/markup-compatibility/2006" xmlns:o="urn:schemas-microsoft-com:office:office" xmlns:r="http://schemas.openxmlformats.org/officeDocument/2006/relationships" xmlns:m="http://schemas.openxmlformats.org/officeDocument/2006/math" xmlns:v="urn:schemas-microsoft-com:vml" xmlns:wp14="http://schemas.microsoft.com/office/word/2010/wordprocessingDrawing" xmlns:wp="http://schemas.openxmlformats.org/drawingml/2006/wordprocessingDrawing" xmlns:w10="urn:schemas-microsoft-com:office:word" xmlns:w="http://schemas.openxmlformats.org/wordprocessingml/2006/main" xmlns:w14="http://schemas.microsoft.com/office/word/2010/wordml" xmlns:w15="http://schemas.microsoft.com/office/word/2012/wordml" xmlns:w16se="http://schemas.microsoft.com/office/word/2015/wordml/symex" xmlns:wpg="http://schemas.microsoft.com/office/word/2010/wordprocessingGroup" xmlns:wpi="http://schemas.microsoft.com/office/word/2010/wordprocessingInk" xmlns:wne="http://schemas.microsoft.com/office/word/2006/wordml" xmlns:wps="http://schemas.microsoft.com/office/word/2010/wordprocessingShape" mc:Ignorable="w14 w15 w16se wp14">
+<w:footnotes xmlns:wpc="http://schemas.microsoft.com/office/word/2010/wordprocessingCanvas" xmlns:cx="http://schemas.microsoft.com/office/drawing/2014/chartex" xmlns:cx1="http://schemas.microsoft.com/office/drawing/2015/9/8/chartex" xmlns:cx2="http://schemas.microsoft.com/office/drawing/2015/10/21/chartex" xmlns:cx3="http://schemas.microsoft.com/office/drawing/2016/5/9/chartex" xmlns:cx4="http://schemas.microsoft.com/office/drawing/2016/5/10/chartex" xmlns:cx5="http://schemas.microsoft.com/office/drawing/2016/5/11/chartex" xmlns:cx6="http://schemas.microsoft.com/office/drawing/2016/5/12/chartex" xmlns:cx7="http://schemas.microsoft.com/office/drawing/2016/5/13/chartex" xmlns:cx8="http://schemas.microsoft.com/office/drawing/2016/5/14/chartex" xmlns:mc="http://schemas.openxmlformats.org/markup-compatibility/2006" xmlns:aink="http://schemas.microsoft.com/office/drawing/2016/ink" xmlns:am3d="http://schemas.microsoft.com/office/drawing/2017/model3d" xmlns:o="urn:schemas-microsoft-com:office:office" xmlns:r="http://schemas.openxmlformats.org/officeDocument/2006/relationships" xmlns:m="http://schemas.openxmlformats.org/officeDocument/2006/math" xmlns:v="urn:schemas-microsoft-com:vml" xmlns:wp14="http://schemas.microsoft.com/office/word/2010/wordprocessingDrawing" xmlns:wp="http://schemas.openxmlformats.org/drawingml/2006/wordprocessingDrawing" xmlns:w10="urn:schemas-microsoft-com:office:word" xmlns:w="http://schemas.openxmlformats.org/wordprocessingml/2006/main" xmlns:w14="http://schemas.microsoft.com/office/word/2010/wordml" xmlns:w15="http://schemas.microsoft.com/office/word/2012/wordml" xmlns:w16cex="http://schemas.microsoft.com/office/word/2018/wordml/cex" xmlns:w16cid="http://schemas.microsoft.com/office/word/2016/wordml/cid" xmlns:w16="http://schemas.microsoft.com/office/word/2018/wordml" xmlns:w16sdtdh="http://schemas.microsoft.com/office/word/2020/wordml/sdtdatahash" xmlns:w16se="http://schemas.microsoft.com/office/word/2015/wordml/symex" xmlns:wpg="http://schemas.microsoft.com/office/word/2010/wordprocessingGroup" xmlns:wpi="http://schemas.microsoft.com/office/word/2010/wordprocessingInk" xmlns:wne="http://schemas.microsoft.com/office/word/2006/wordml" xmlns:wps="http://schemas.microsoft.com/office/word/2010/wordprocessingShape" mc:Ignorable="w14 w15 w16se w16cid w16 w16cex w16sdtdh wp14">
   <w:footnote w:type="separator" w:id="-1">
     <w:p>
       <w:pPr>
@@ -3947,7 +3547,7 @@
 </file>
 
 <file path=word/header1.xml><?xml version="1.0" encoding="utf-8"?>
-<w:hdr xmlns:wpc="http://schemas.microsoft.com/office/word/2010/wordprocessingCanvas" xmlns:cx="http://schemas.microsoft.com/office/drawing/2014/chartex" xmlns:mc="http://schemas.openxmlformats.org/markup-compatibility/2006" xmlns:o="urn:schemas-microsoft-com:office:office" xmlns:r="http://schemas.openxmlformats.org/officeDocument/2006/relationships" xmlns:m="http://schemas.openxmlformats.org/officeDocument/2006/math" xmlns:v="urn:schemas-microsoft-com:vml" xmlns:wp14="http://schemas.microsoft.com/office/word/2010/wordprocessingDrawing" xmlns:wp="http://schemas.openxmlformats.org/drawingml/2006/wordprocessingDrawing" xmlns:w10="urn:schemas-microsoft-com:office:word" xmlns:w="http://schemas.openxmlformats.org/wordprocessingml/2006/main" xmlns:w14="http://schemas.microsoft.com/office/word/2010/wordml" xmlns:w15="http://schemas.microsoft.com/office/word/2012/wordml" xmlns:w16se="http://schemas.microsoft.com/office/word/2015/wordml/symex" xmlns:wpg="http://schemas.microsoft.com/office/word/2010/wordprocessingGroup" xmlns:wpi="http://schemas.microsoft.com/office/word/2010/wordprocessingInk" xmlns:wne="http://schemas.microsoft.com/office/word/2006/wordml" xmlns:wps="http://schemas.microsoft.com/office/word/2010/wordprocessingShape" mc:Ignorable="w14 w15 w16se wp14">
+<w:hdr xmlns:wpc="http://schemas.microsoft.com/office/word/2010/wordprocessingCanvas" xmlns:cx="http://schemas.microsoft.com/office/drawing/2014/chartex" xmlns:cx1="http://schemas.microsoft.com/office/drawing/2015/9/8/chartex" xmlns:cx2="http://schemas.microsoft.com/office/drawing/2015/10/21/chartex" xmlns:cx3="http://schemas.microsoft.com/office/drawing/2016/5/9/chartex" xmlns:cx4="http://schemas.microsoft.com/office/drawing/2016/5/10/chartex" xmlns:cx5="http://schemas.microsoft.com/office/drawing/2016/5/11/chartex" xmlns:cx6="http://schemas.microsoft.com/office/drawing/2016/5/12/chartex" xmlns:cx7="http://schemas.microsoft.com/office/drawing/2016/5/13/chartex" xmlns:cx8="http://schemas.microsoft.com/office/drawing/2016/5/14/chartex" xmlns:mc="http://schemas.openxmlformats.org/markup-compatibility/2006" xmlns:aink="http://schemas.microsoft.com/office/drawing/2016/ink" xmlns:am3d="http://schemas.microsoft.com/office/drawing/2017/model3d" xmlns:o="urn:schemas-microsoft-com:office:office" xmlns:r="http://schemas.openxmlformats.org/officeDocument/2006/relationships" xmlns:m="http://schemas.openxmlformats.org/officeDocument/2006/math" xmlns:v="urn:schemas-microsoft-com:vml" xmlns:wp14="http://schemas.microsoft.com/office/word/2010/wordprocessingDrawing" xmlns:wp="http://schemas.openxmlformats.org/drawingml/2006/wordprocessingDrawing" xmlns:w10="urn:schemas-microsoft-com:office:word" xmlns:w="http://schemas.openxmlformats.org/wordprocessingml/2006/main" xmlns:w14="http://schemas.microsoft.com/office/word/2010/wordml" xmlns:w15="http://schemas.microsoft.com/office/word/2012/wordml" xmlns:w16cex="http://schemas.microsoft.com/office/word/2018/wordml/cex" xmlns:w16cid="http://schemas.microsoft.com/office/word/2016/wordml/cid" xmlns:w16="http://schemas.microsoft.com/office/word/2018/wordml" xmlns:w16sdtdh="http://schemas.microsoft.com/office/word/2020/wordml/sdtdatahash" xmlns:w16se="http://schemas.microsoft.com/office/word/2015/wordml/symex" xmlns:wpg="http://schemas.microsoft.com/office/word/2010/wordprocessingGroup" xmlns:wpi="http://schemas.microsoft.com/office/word/2010/wordprocessingInk" xmlns:wne="http://schemas.microsoft.com/office/word/2006/wordml" xmlns:wps="http://schemas.microsoft.com/office/word/2010/wordprocessingShape" mc:Ignorable="w14 w15 w16se w16cid w16 w16cex w16sdtdh wp14">
   <w:p>
     <w:pPr>
       <w:spacing w:after="0" w:line="240" w:lineRule="auto"/>
@@ -4045,7 +3645,7 @@
 </file>
 
 <file path=word/numbering.xml><?xml version="1.0" encoding="utf-8"?>
-<w:numbering xmlns:wpc="http://schemas.microsoft.com/office/word/2010/wordprocessingCanvas" xmlns:cx="http://schemas.microsoft.com/office/drawing/2014/chartex" xmlns:mc="http://schemas.openxmlformats.org/markup-compatibility/2006" xmlns:o="urn:schemas-microsoft-com:office:office" xmlns:r="http://schemas.openxmlformats.org/officeDocument/2006/relationships" xmlns:m="http://schemas.openxmlformats.org/officeDocument/2006/math" xmlns:v="urn:schemas-microsoft-com:vml" xmlns:wp14="http://schemas.microsoft.com/office/word/2010/wordprocessingDrawing" xmlns:wp="http://schemas.openxmlformats.org/drawingml/2006/wordprocessingDrawing" xmlns:w10="urn:schemas-microsoft-com:office:word" xmlns:w="http://schemas.openxmlformats.org/wordprocessingml/2006/main" xmlns:w14="http://schemas.microsoft.com/office/word/2010/wordml" xmlns:w15="http://schemas.microsoft.com/office/word/2012/wordml" xmlns:w16se="http://schemas.microsoft.com/office/word/2015/wordml/symex" xmlns:wpg="http://schemas.microsoft.com/office/word/2010/wordprocessingGroup" xmlns:wpi="http://schemas.microsoft.com/office/word/2010/wordprocessingInk" xmlns:wne="http://schemas.microsoft.com/office/word/2006/wordml" xmlns:wps="http://schemas.microsoft.com/office/word/2010/wordprocessingShape" mc:Ignorable="w14 w15 w16se wp14">
+<w:numbering xmlns:wpc="http://schemas.microsoft.com/office/word/2010/wordprocessingCanvas" xmlns:cx="http://schemas.microsoft.com/office/drawing/2014/chartex" xmlns:cx1="http://schemas.microsoft.com/office/drawing/2015/9/8/chartex" xmlns:cx2="http://schemas.microsoft.com/office/drawing/2015/10/21/chartex" xmlns:cx3="http://schemas.microsoft.com/office/drawing/2016/5/9/chartex" xmlns:cx4="http://schemas.microsoft.com/office/drawing/2016/5/10/chartex" xmlns:cx5="http://schemas.microsoft.com/office/drawing/2016/5/11/chartex" xmlns:cx6="http://schemas.microsoft.com/office/drawing/2016/5/12/chartex" xmlns:cx7="http://schemas.microsoft.com/office/drawing/2016/5/13/chartex" xmlns:cx8="http://schemas.microsoft.com/office/drawing/2016/5/14/chartex" xmlns:mc="http://schemas.openxmlformats.org/markup-compatibility/2006" xmlns:aink="http://schemas.microsoft.com/office/drawing/2016/ink" xmlns:am3d="http://schemas.microsoft.com/office/drawing/2017/model3d" xmlns:o="urn:schemas-microsoft-com:office:office" xmlns:r="http://schemas.openxmlformats.org/officeDocument/2006/relationships" xmlns:m="http://schemas.openxmlformats.org/officeDocument/2006/math" xmlns:v="urn:schemas-microsoft-com:vml" xmlns:wp14="http://schemas.microsoft.com/office/word/2010/wordprocessingDrawing" xmlns:wp="http://schemas.openxmlformats.org/drawingml/2006/wordprocessingDrawing" xmlns:w10="urn:schemas-microsoft-com:office:word" xmlns:w="http://schemas.openxmlformats.org/wordprocessingml/2006/main" xmlns:w14="http://schemas.microsoft.com/office/word/2010/wordml" xmlns:w15="http://schemas.microsoft.com/office/word/2012/wordml" xmlns:w16cex="http://schemas.microsoft.com/office/word/2018/wordml/cex" xmlns:w16cid="http://schemas.microsoft.com/office/word/2016/wordml/cid" xmlns:w16="http://schemas.microsoft.com/office/word/2018/wordml" xmlns:w16sdtdh="http://schemas.microsoft.com/office/word/2020/wordml/sdtdatahash" xmlns:w16se="http://schemas.microsoft.com/office/word/2015/wordml/symex" xmlns:wpg="http://schemas.microsoft.com/office/word/2010/wordprocessingGroup" xmlns:wpi="http://schemas.microsoft.com/office/word/2010/wordprocessingInk" xmlns:wne="http://schemas.microsoft.com/office/word/2006/wordml" xmlns:wps="http://schemas.microsoft.com/office/word/2010/wordprocessingShape" mc:Ignorable="w14 w15 w16se w16cid w16 w16cex w16sdtdh wp14">
   <w:abstractNum w:abstractNumId="0" w15:restartNumberingAfterBreak="0">
     <w:nsid w:val="020247B0"/>
     <w:multiLevelType w:val="hybridMultilevel"/>
@@ -5294,7 +4894,7 @@
 </file>
 
 <file path=word/styles.xml><?xml version="1.0" encoding="utf-8"?>
-<w:styles xmlns:mc="http://schemas.openxmlformats.org/markup-compatibility/2006" xmlns:r="http://schemas.openxmlformats.org/officeDocument/2006/relationships" xmlns:w="http://schemas.openxmlformats.org/wordprocessingml/2006/main" xmlns:w14="http://schemas.microsoft.com/office/word/2010/wordml" xmlns:w15="http://schemas.microsoft.com/office/word/2012/wordml" xmlns:w16se="http://schemas.microsoft.com/office/word/2015/wordml/symex" mc:Ignorable="w14 w15 w16se">
+<w:styles xmlns:mc="http://schemas.openxmlformats.org/markup-compatibility/2006" xmlns:r="http://schemas.openxmlformats.org/officeDocument/2006/relationships" xmlns:w="http://schemas.openxmlformats.org/wordprocessingml/2006/main" xmlns:w14="http://schemas.microsoft.com/office/word/2010/wordml" xmlns:w15="http://schemas.microsoft.com/office/word/2012/wordml" xmlns:w16cex="http://schemas.microsoft.com/office/word/2018/wordml/cex" xmlns:w16cid="http://schemas.microsoft.com/office/word/2016/wordml/cid" xmlns:w16="http://schemas.microsoft.com/office/word/2018/wordml" xmlns:w16sdtdh="http://schemas.microsoft.com/office/word/2020/wordml/sdtdatahash" xmlns:w16se="http://schemas.microsoft.com/office/word/2015/wordml/symex" mc:Ignorable="w14 w15 w16se w16cid w16 w16cex w16sdtdh">
   <w:docDefaults>
     <w:rPrDefault>
       <w:rPr>
@@ -5310,7 +4910,7 @@
       </w:pPr>
     </w:pPrDefault>
   </w:docDefaults>
-  <w:latentStyles w:defLockedState="0" w:defUIPriority="99" w:defSemiHidden="0" w:defUnhideWhenUsed="0" w:defQFormat="0" w:count="371">
+  <w:latentStyles w:defLockedState="0" w:defUIPriority="99" w:defSemiHidden="0" w:defUnhideWhenUsed="0" w:defQFormat="0" w:count="376">
     <w:lsdException w:name="Normal" w:uiPriority="0" w:qFormat="1"/>
     <w:lsdException w:name="heading 1" w:uiPriority="9" w:qFormat="1"/>
     <w:lsdException w:name="heading 2" w:semiHidden="1" w:uiPriority="9" w:unhideWhenUsed="1" w:qFormat="1"/>
@@ -5416,7 +5016,6 @@
     <w:lsdException w:name="HTML Sample" w:semiHidden="1" w:unhideWhenUsed="1"/>
     <w:lsdException w:name="HTML Typewriter" w:semiHidden="1" w:unhideWhenUsed="1"/>
     <w:lsdException w:name="HTML Variable" w:semiHidden="1" w:unhideWhenUsed="1"/>
-    <w:lsdException w:name="Normal Table" w:semiHidden="1" w:unhideWhenUsed="1"/>
     <w:lsdException w:name="annotation subject" w:semiHidden="1" w:unhideWhenUsed="1"/>
     <w:lsdException w:name="No List" w:semiHidden="1" w:unhideWhenUsed="1"/>
     <w:lsdException w:name="Outline List 1" w:semiHidden="1" w:unhideWhenUsed="1"/>
@@ -5459,11 +5058,8 @@
     <w:lsdException w:name="Table Contemporary" w:semiHidden="1" w:unhideWhenUsed="1"/>
     <w:lsdException w:name="Table Elegant" w:semiHidden="1" w:unhideWhenUsed="1"/>
     <w:lsdException w:name="Table Professional" w:semiHidden="1" w:unhideWhenUsed="1"/>
-    <w:lsdException w:name="Table Subtle 1" w:semiHidden="1" w:unhideWhenUsed="1"/>
     <w:lsdException w:name="Table Subtle 2" w:semiHidden="1" w:unhideWhenUsed="1"/>
     <w:lsdException w:name="Table Web 1" w:semiHidden="1" w:unhideWhenUsed="1"/>
-    <w:lsdException w:name="Table Web 2" w:semiHidden="1" w:unhideWhenUsed="1"/>
-    <w:lsdException w:name="Table Web 3" w:semiHidden="1" w:unhideWhenUsed="1"/>
     <w:lsdException w:name="Balloon Text" w:semiHidden="1" w:unhideWhenUsed="1"/>
     <w:lsdException w:name="Table Grid" w:uiPriority="39"/>
     <w:lsdException w:name="Table Theme" w:semiHidden="1" w:unhideWhenUsed="1"/>
@@ -5682,6 +5278,11 @@
     <w:lsdException w:name="List Table 5 Dark Accent 6" w:uiPriority="50"/>
     <w:lsdException w:name="List Table 6 Colorful Accent 6" w:uiPriority="51"/>
     <w:lsdException w:name="List Table 7 Colorful Accent 6" w:uiPriority="52"/>
+    <w:lsdException w:name="Mention" w:semiHidden="1" w:unhideWhenUsed="1"/>
+    <w:lsdException w:name="Smart Hyperlink" w:semiHidden="1" w:unhideWhenUsed="1"/>
+    <w:lsdException w:name="Hashtag" w:semiHidden="1" w:unhideWhenUsed="1"/>
+    <w:lsdException w:name="Unresolved Mention" w:semiHidden="1" w:unhideWhenUsed="1"/>
+    <w:lsdException w:name="Smart Link" w:semiHidden="1" w:unhideWhenUsed="1"/>
   </w:latentStyles>
   <w:style w:type="paragraph" w:default="1" w:styleId="Normal">
     <w:name w:val="Normal"/>

</xml_diff>

<commit_message>
Se actualiza documento del sprint #3
</commit_message>
<xml_diff>
--- a/Documentos Sprint/Sprint3_Equipo_TheLastCodeDevs.docx
+++ b/Documentos Sprint/Sprint3_Equipo_TheLastCodeDevs.docx
@@ -3157,7 +3157,10 @@
     <w:p>
       <w:pPr>
         <w:rPr>
-          <w:noProof/>
+          <w:rFonts w:ascii="Arial" w:hAnsi="Arial" w:cs="Arial"/>
+          <w:noProof/>
+          <w:sz w:val="24"/>
+          <w:szCs w:val="24"/>
         </w:rPr>
       </w:pPr>
       <w:r>
@@ -3169,6 +3172,233 @@
         </w:rPr>
         <w:br w:type="page"/>
       </w:r>
+    </w:p>
+    <w:p>
+      <w:pPr>
+        <w:pStyle w:val="Prrafodelista"/>
+        <w:numPr>
+          <w:ilvl w:val="0"/>
+          <w:numId w:val="5"/>
+        </w:numPr>
+        <w:spacing w:line="360" w:lineRule="auto"/>
+        <w:rPr>
+          <w:rFonts w:ascii="Arial" w:hAnsi="Arial" w:cs="Arial"/>
+          <w:noProof/>
+          <w:sz w:val="24"/>
+          <w:szCs w:val="24"/>
+        </w:rPr>
+      </w:pPr>
+      <w:r>
+        <w:rPr>
+          <w:rFonts w:ascii="Arial" w:hAnsi="Arial" w:cs="Arial"/>
+          <w:noProof/>
+          <w:sz w:val="24"/>
+          <w:szCs w:val="24"/>
+        </w:rPr>
+        <w:lastRenderedPageBreak/>
+        <w:t>Se c</w:t>
+      </w:r>
+      <w:r>
+        <w:rPr>
+          <w:rFonts w:ascii="Arial" w:hAnsi="Arial" w:cs="Arial"/>
+          <w:noProof/>
+          <w:sz w:val="24"/>
+          <w:szCs w:val="24"/>
+        </w:rPr>
+        <w:t>rea base de datos local en MongoDB</w:t>
+      </w:r>
+    </w:p>
+    <w:p>
+      <w:pPr>
+        <w:spacing w:line="360" w:lineRule="auto"/>
+        <w:jc w:val="center"/>
+        <w:rPr>
+          <w:rFonts w:ascii="Arial" w:hAnsi="Arial" w:cs="Arial"/>
+          <w:noProof/>
+          <w:sz w:val="24"/>
+          <w:szCs w:val="24"/>
+        </w:rPr>
+      </w:pPr>
+      <w:r>
+        <w:rPr>
+          <w:noProof/>
+        </w:rPr>
+        <w:drawing>
+          <wp:inline distT="0" distB="0" distL="0" distR="0" wp14:anchorId="51A6FEC9" wp14:editId="160A58B0">
+            <wp:extent cx="5486601" cy="3600000"/>
+            <wp:effectExtent l="0" t="0" r="0" b="635"/>
+            <wp:docPr id="7" name="Imagen 7" descr="Interfaz de usuario gráfica, Aplicación&#10;&#10;Descripción generada automáticamente"/>
+            <wp:cNvGraphicFramePr>
+              <a:graphicFrameLocks xmlns:a="http://schemas.openxmlformats.org/drawingml/2006/main" noChangeAspect="1"/>
+            </wp:cNvGraphicFramePr>
+            <a:graphic xmlns:a="http://schemas.openxmlformats.org/drawingml/2006/main">
+              <a:graphicData uri="http://schemas.openxmlformats.org/drawingml/2006/picture">
+                <pic:pic xmlns:pic="http://schemas.openxmlformats.org/drawingml/2006/picture">
+                  <pic:nvPicPr>
+                    <pic:cNvPr id="7" name="Imagen 7" descr="Interfaz de usuario gráfica, Aplicación&#10;&#10;Descripción generada automáticamente"/>
+                    <pic:cNvPicPr>
+                      <a:picLocks noChangeAspect="1" noChangeArrowheads="1"/>
+                    </pic:cNvPicPr>
+                  </pic:nvPicPr>
+                  <pic:blipFill>
+                    <a:blip r:embed="rId20">
+                      <a:extLst>
+                        <a:ext uri="{28A0092B-C50C-407E-A947-70E740481C1C}">
+                          <a14:useLocalDpi xmlns:a14="http://schemas.microsoft.com/office/drawing/2010/main" val="0"/>
+                        </a:ext>
+                      </a:extLst>
+                    </a:blip>
+                    <a:srcRect/>
+                    <a:stretch>
+                      <a:fillRect/>
+                    </a:stretch>
+                  </pic:blipFill>
+                  <pic:spPr bwMode="auto">
+                    <a:xfrm>
+                      <a:off x="0" y="0"/>
+                      <a:ext cx="5486601" cy="3600000"/>
+                    </a:xfrm>
+                    <a:prstGeom prst="rect">
+                      <a:avLst/>
+                    </a:prstGeom>
+                    <a:noFill/>
+                    <a:ln>
+                      <a:noFill/>
+                    </a:ln>
+                  </pic:spPr>
+                </pic:pic>
+              </a:graphicData>
+            </a:graphic>
+          </wp:inline>
+        </w:drawing>
+      </w:r>
+    </w:p>
+    <w:p>
+      <w:pPr>
+        <w:pStyle w:val="Prrafodelista"/>
+        <w:numPr>
+          <w:ilvl w:val="0"/>
+          <w:numId w:val="5"/>
+        </w:numPr>
+        <w:spacing w:line="360" w:lineRule="auto"/>
+        <w:rPr>
+          <w:rFonts w:ascii="Arial" w:hAnsi="Arial" w:cs="Arial"/>
+          <w:noProof/>
+          <w:sz w:val="24"/>
+          <w:szCs w:val="24"/>
+        </w:rPr>
+      </w:pPr>
+      <w:r>
+        <w:rPr>
+          <w:rFonts w:ascii="Arial" w:hAnsi="Arial" w:cs="Arial"/>
+          <w:noProof/>
+          <w:sz w:val="24"/>
+          <w:szCs w:val="24"/>
+        </w:rPr>
+        <w:t xml:space="preserve">Se crean los llamados REST para </w:t>
+      </w:r>
+      <w:r>
+        <w:rPr>
+          <w:rFonts w:ascii="Arial" w:hAnsi="Arial" w:cs="Arial"/>
+          <w:noProof/>
+          <w:sz w:val="24"/>
+          <w:szCs w:val="24"/>
+        </w:rPr>
+        <w:t>registrar, listar</w:t>
+      </w:r>
+      <w:r>
+        <w:rPr>
+          <w:rFonts w:ascii="Arial" w:hAnsi="Arial" w:cs="Arial"/>
+          <w:noProof/>
+          <w:sz w:val="24"/>
+          <w:szCs w:val="24"/>
+        </w:rPr>
+        <w:t xml:space="preserve"> y</w:t>
+      </w:r>
+      <w:r>
+        <w:rPr>
+          <w:rFonts w:ascii="Arial" w:hAnsi="Arial" w:cs="Arial"/>
+          <w:noProof/>
+          <w:sz w:val="24"/>
+          <w:szCs w:val="24"/>
+        </w:rPr>
+        <w:t xml:space="preserve"> actualizar los productos y usuarios</w:t>
+      </w:r>
+    </w:p>
+    <w:p>
+      <w:pPr>
+        <w:spacing w:line="360" w:lineRule="auto"/>
+        <w:jc w:val="center"/>
+        <w:rPr>
+          <w:rFonts w:ascii="Arial" w:hAnsi="Arial" w:cs="Arial"/>
+          <w:noProof/>
+          <w:sz w:val="24"/>
+          <w:szCs w:val="24"/>
+        </w:rPr>
+      </w:pPr>
+      <w:r>
+        <w:rPr>
+          <w:noProof/>
+        </w:rPr>
+        <w:drawing>
+          <wp:inline distT="0" distB="0" distL="0" distR="0" wp14:anchorId="447675FC" wp14:editId="730E75F4">
+            <wp:extent cx="5450131" cy="2952000"/>
+            <wp:effectExtent l="0" t="0" r="0" b="1270"/>
+            <wp:docPr id="8" name="Imagen 8" descr="Interfaz de usuario gráfica, Texto, Aplicación&#10;&#10;Descripción generada automáticamente"/>
+            <wp:cNvGraphicFramePr>
+              <a:graphicFrameLocks xmlns:a="http://schemas.openxmlformats.org/drawingml/2006/main" noChangeAspect="1"/>
+            </wp:cNvGraphicFramePr>
+            <a:graphic xmlns:a="http://schemas.openxmlformats.org/drawingml/2006/main">
+              <a:graphicData uri="http://schemas.openxmlformats.org/drawingml/2006/picture">
+                <pic:pic xmlns:pic="http://schemas.openxmlformats.org/drawingml/2006/picture">
+                  <pic:nvPicPr>
+                    <pic:cNvPr id="8" name="Imagen 8" descr="Interfaz de usuario gráfica, Texto, Aplicación&#10;&#10;Descripción generada automáticamente"/>
+                    <pic:cNvPicPr>
+                      <a:picLocks noChangeAspect="1" noChangeArrowheads="1"/>
+                    </pic:cNvPicPr>
+                  </pic:nvPicPr>
+                  <pic:blipFill>
+                    <a:blip r:embed="rId21" cstate="print">
+                      <a:extLst>
+                        <a:ext uri="{28A0092B-C50C-407E-A947-70E740481C1C}">
+                          <a14:useLocalDpi xmlns:a14="http://schemas.microsoft.com/office/drawing/2010/main" val="0"/>
+                        </a:ext>
+                      </a:extLst>
+                    </a:blip>
+                    <a:srcRect/>
+                    <a:stretch>
+                      <a:fillRect/>
+                    </a:stretch>
+                  </pic:blipFill>
+                  <pic:spPr bwMode="auto">
+                    <a:xfrm>
+                      <a:off x="0" y="0"/>
+                      <a:ext cx="5450131" cy="2952000"/>
+                    </a:xfrm>
+                    <a:prstGeom prst="rect">
+                      <a:avLst/>
+                    </a:prstGeom>
+                    <a:noFill/>
+                    <a:ln>
+                      <a:noFill/>
+                    </a:ln>
+                  </pic:spPr>
+                </pic:pic>
+              </a:graphicData>
+            </a:graphic>
+          </wp:inline>
+        </w:drawing>
+      </w:r>
+    </w:p>
+    <w:p>
+      <w:pPr>
+        <w:rPr>
+          <w:rFonts w:ascii="Arial" w:hAnsi="Arial" w:cs="Arial"/>
+          <w:noProof/>
+          <w:sz w:val="24"/>
+          <w:szCs w:val="24"/>
+        </w:rPr>
+      </w:pPr>
     </w:p>
     <w:p>
       <w:pPr>
@@ -3197,13 +3427,14 @@
           <w:sz w:val="24"/>
           <w:szCs w:val="24"/>
         </w:rPr>
-        <w:lastRenderedPageBreak/>
         <w:t>Enlaces</w:t>
       </w:r>
     </w:p>
     <w:p>
       <w:pPr>
+        <w:pStyle w:val="Prrafodelista"/>
         <w:spacing w:line="360" w:lineRule="auto"/>
+        <w:ind w:left="1080"/>
         <w:jc w:val="both"/>
         <w:rPr>
           <w:rFonts w:ascii="Arial" w:hAnsi="Arial" w:cs="Arial"/>
@@ -3256,7 +3487,7 @@
         </w:rPr>
         <w:t xml:space="preserve"> </w:t>
       </w:r>
-      <w:hyperlink r:id="rId20" w:history="1">
+      <w:hyperlink r:id="rId22" w:history="1">
         <w:r>
           <w:rPr>
             <w:rStyle w:val="Hipervnculo"/>
@@ -3314,7 +3545,7 @@
                     <pic:cNvPicPr/>
                   </pic:nvPicPr>
                   <pic:blipFill>
-                    <a:blip r:embed="rId21"/>
+                    <a:blip r:embed="rId23"/>
                     <a:stretch>
                       <a:fillRect/>
                     </a:stretch>
@@ -3375,7 +3606,7 @@
         </w:rPr>
         <w:t xml:space="preserve"> </w:t>
       </w:r>
-      <w:hyperlink r:id="rId22" w:history="1">
+      <w:hyperlink r:id="rId24" w:history="1">
         <w:r>
           <w:rPr>
             <w:rStyle w:val="Hipervnculo"/>
@@ -3429,7 +3660,7 @@
                     <pic:cNvPicPr/>
                   </pic:nvPicPr>
                   <pic:blipFill>
-                    <a:blip r:embed="rId23"/>
+                    <a:blip r:embed="rId25"/>
                     <a:stretch>
                       <a:fillRect/>
                     </a:stretch>
@@ -3451,8 +3682,8 @@
       </w:r>
     </w:p>
     <w:sectPr>
-      <w:headerReference w:type="default" r:id="rId24"/>
-      <w:footerReference w:type="default" r:id="rId25"/>
+      <w:headerReference w:type="default" r:id="rId26"/>
+      <w:footerReference w:type="default" r:id="rId27"/>
       <w:pgSz w:w="12240" w:h="15840" w:code="1"/>
       <w:pgMar w:top="1417" w:right="1701" w:bottom="1417" w:left="1701" w:header="708" w:footer="708" w:gutter="0"/>
       <w:pgNumType w:start="0"/>
@@ -3940,7 +4171,7 @@
   <w:abstractNum w:abstractNumId="3" w15:restartNumberingAfterBreak="0">
     <w:nsid w:val="39DE3ADA"/>
     <w:multiLevelType w:val="hybridMultilevel"/>
-    <w:tmpl w:val="C00898DA"/>
+    <w:tmpl w:val="98EE4764"/>
     <w:lvl w:ilvl="0" w:tplc="240A000F">
       <w:start w:val="1"/>
       <w:numFmt w:val="decimal"/>
@@ -5016,6 +5247,7 @@
     <w:lsdException w:name="HTML Sample" w:semiHidden="1" w:unhideWhenUsed="1"/>
     <w:lsdException w:name="HTML Typewriter" w:semiHidden="1" w:unhideWhenUsed="1"/>
     <w:lsdException w:name="HTML Variable" w:semiHidden="1" w:unhideWhenUsed="1"/>
+    <w:lsdException w:name="Normal Table" w:semiHidden="1" w:unhideWhenUsed="1"/>
     <w:lsdException w:name="annotation subject" w:semiHidden="1" w:unhideWhenUsed="1"/>
     <w:lsdException w:name="No List" w:semiHidden="1" w:unhideWhenUsed="1"/>
     <w:lsdException w:name="Outline List 1" w:semiHidden="1" w:unhideWhenUsed="1"/>
@@ -5058,8 +5290,11 @@
     <w:lsdException w:name="Table Contemporary" w:semiHidden="1" w:unhideWhenUsed="1"/>
     <w:lsdException w:name="Table Elegant" w:semiHidden="1" w:unhideWhenUsed="1"/>
     <w:lsdException w:name="Table Professional" w:semiHidden="1" w:unhideWhenUsed="1"/>
+    <w:lsdException w:name="Table Subtle 1" w:semiHidden="1" w:unhideWhenUsed="1"/>
     <w:lsdException w:name="Table Subtle 2" w:semiHidden="1" w:unhideWhenUsed="1"/>
     <w:lsdException w:name="Table Web 1" w:semiHidden="1" w:unhideWhenUsed="1"/>
+    <w:lsdException w:name="Table Web 2" w:semiHidden="1" w:unhideWhenUsed="1"/>
+    <w:lsdException w:name="Table Web 3" w:semiHidden="1" w:unhideWhenUsed="1"/>
     <w:lsdException w:name="Balloon Text" w:semiHidden="1" w:unhideWhenUsed="1"/>
     <w:lsdException w:name="Table Grid" w:uiPriority="39"/>
     <w:lsdException w:name="Table Theme" w:semiHidden="1" w:unhideWhenUsed="1"/>

</xml_diff>